<commit_message>
Added publisher wire frame + edited pictures
</commit_message>
<xml_diff>
--- a/3.7 Assessment Resources 2020/Kiwi Kars 3.7 and 3.8 handout 2020.docx
+++ b/3.7 Assessment Resources 2020/Kiwi Kars 3.7 and 3.8 handout 2020.docx
@@ -1,6 +1,6 @@
 
 <file path=word/document.xml><?xml version="1.0" encoding="utf-8"?>
-<w:document xmlns:wpc="http://schemas.microsoft.com/office/word/2010/wordprocessingCanvas" xmlns:cx="http://schemas.microsoft.com/office/drawing/2014/chartex" xmlns:cx1="http://schemas.microsoft.com/office/drawing/2015/9/8/chartex" xmlns:mc="http://schemas.openxmlformats.org/markup-compatibility/2006" xmlns:o="urn:schemas-microsoft-com:office:office" xmlns:r="http://schemas.openxmlformats.org/officeDocument/2006/relationships" xmlns:m="http://schemas.openxmlformats.org/officeDocument/2006/math" xmlns:v="urn:schemas-microsoft-com:vml" xmlns:wp14="http://schemas.microsoft.com/office/word/2010/wordprocessingDrawing" xmlns:wp="http://schemas.openxmlformats.org/drawingml/2006/wordprocessingDrawing" xmlns:w10="urn:schemas-microsoft-com:office:word" xmlns:w="http://schemas.openxmlformats.org/wordprocessingml/2006/main" xmlns:w14="http://schemas.microsoft.com/office/word/2010/wordml" xmlns:w15="http://schemas.microsoft.com/office/word/2012/wordml" xmlns:w16se="http://schemas.microsoft.com/office/word/2015/wordml/symex" xmlns:wpg="http://schemas.microsoft.com/office/word/2010/wordprocessingGroup" xmlns:wpi="http://schemas.microsoft.com/office/word/2010/wordprocessingInk" xmlns:wne="http://schemas.microsoft.com/office/word/2006/wordml" xmlns:wps="http://schemas.microsoft.com/office/word/2010/wordprocessingShape" mc:Ignorable="w14 w15 w16se wp14">
+<w:document xmlns:wpc="http://schemas.microsoft.com/office/word/2010/wordprocessingCanvas" xmlns:cx="http://schemas.microsoft.com/office/drawing/2014/chartex" xmlns:cx1="http://schemas.microsoft.com/office/drawing/2015/9/8/chartex" xmlns:cx2="http://schemas.microsoft.com/office/drawing/2015/10/21/chartex" xmlns:cx3="http://schemas.microsoft.com/office/drawing/2016/5/9/chartex" xmlns:cx4="http://schemas.microsoft.com/office/drawing/2016/5/10/chartex" xmlns:cx5="http://schemas.microsoft.com/office/drawing/2016/5/11/chartex" xmlns:cx6="http://schemas.microsoft.com/office/drawing/2016/5/12/chartex" xmlns:cx7="http://schemas.microsoft.com/office/drawing/2016/5/13/chartex" xmlns:cx8="http://schemas.microsoft.com/office/drawing/2016/5/14/chartex" xmlns:mc="http://schemas.openxmlformats.org/markup-compatibility/2006" xmlns:aink="http://schemas.microsoft.com/office/drawing/2016/ink" xmlns:am3d="http://schemas.microsoft.com/office/drawing/2017/model3d" xmlns:o="urn:schemas-microsoft-com:office:office" xmlns:r="http://schemas.openxmlformats.org/officeDocument/2006/relationships" xmlns:m="http://schemas.openxmlformats.org/officeDocument/2006/math" xmlns:v="urn:schemas-microsoft-com:vml" xmlns:wp14="http://schemas.microsoft.com/office/word/2010/wordprocessingDrawing" xmlns:wp="http://schemas.openxmlformats.org/drawingml/2006/wordprocessingDrawing" xmlns:w10="urn:schemas-microsoft-com:office:word" xmlns:w="http://schemas.openxmlformats.org/wordprocessingml/2006/main" xmlns:w14="http://schemas.microsoft.com/office/word/2010/wordml" xmlns:w15="http://schemas.microsoft.com/office/word/2012/wordml" xmlns:w16cex="http://schemas.microsoft.com/office/word/2018/wordml/cex" xmlns:w16cid="http://schemas.microsoft.com/office/word/2016/wordml/cid" xmlns:w16="http://schemas.microsoft.com/office/word/2018/wordml" xmlns:w16se="http://schemas.microsoft.com/office/word/2015/wordml/symex" xmlns:wpg="http://schemas.microsoft.com/office/word/2010/wordprocessingGroup" xmlns:wpi="http://schemas.microsoft.com/office/word/2010/wordprocessingInk" xmlns:wne="http://schemas.microsoft.com/office/word/2006/wordml" xmlns:wps="http://schemas.microsoft.com/office/word/2010/wordprocessingShape" mc:Ignorable="w14 w15 w16se w16cid w16 w16cex wp14">
   <w:body>
     <w:p>
       <w:pPr>
@@ -64,7 +64,6 @@
           <w:noProof/>
           <w:sz w:val="24"/>
           <w:szCs w:val="24"/>
-          <w:lang w:val="en-GB" w:eastAsia="en-GB"/>
         </w:rPr>
         <w:drawing>
           <wp:inline distT="0" distB="0" distL="0" distR="0" wp14:anchorId="6D5D98A3" wp14:editId="3AB5A711">
@@ -1632,7 +1631,23 @@
           <w:rFonts w:ascii="Century Gothic" w:eastAsia="Arial" w:hAnsi="Century Gothic" w:cs="Arial"/>
           <w:szCs w:val="24"/>
         </w:rPr>
-        <w:t>using third party or non-core API, library or framework</w:t>
+        <w:t xml:space="preserve">using third party or non-core API, </w:t>
+      </w:r>
+      <w:proofErr w:type="gramStart"/>
+      <w:r>
+        <w:rPr>
+          <w:rFonts w:ascii="Century Gothic" w:eastAsia="Arial" w:hAnsi="Century Gothic" w:cs="Arial"/>
+          <w:szCs w:val="24"/>
+        </w:rPr>
+        <w:t>library</w:t>
+      </w:r>
+      <w:proofErr w:type="gramEnd"/>
+      <w:r>
+        <w:rPr>
+          <w:rFonts w:ascii="Century Gothic" w:eastAsia="Arial" w:hAnsi="Century Gothic" w:cs="Arial"/>
+          <w:szCs w:val="24"/>
+        </w:rPr>
+        <w:t xml:space="preserve"> or framework</w:t>
       </w:r>
     </w:p>
     <w:p>
@@ -1919,7 +1934,23 @@
           <w:rFonts w:ascii="Century Gothic" w:eastAsia="Arial" w:hAnsi="Century Gothic" w:cs="Arial"/>
           <w:sz w:val="24"/>
         </w:rPr>
-        <w:t>effectively using project management tools and techniques to manage development, feedback and/or collaborative processes</w:t>
+        <w:t xml:space="preserve">effectively using project management tools and techniques to manage development, </w:t>
+      </w:r>
+      <w:proofErr w:type="gramStart"/>
+      <w:r>
+        <w:rPr>
+          <w:rFonts w:ascii="Century Gothic" w:eastAsia="Arial" w:hAnsi="Century Gothic" w:cs="Arial"/>
+          <w:sz w:val="24"/>
+        </w:rPr>
+        <w:t>feedback</w:t>
+      </w:r>
+      <w:proofErr w:type="gramEnd"/>
+      <w:r>
+        <w:rPr>
+          <w:rFonts w:ascii="Century Gothic" w:eastAsia="Arial" w:hAnsi="Century Gothic" w:cs="Arial"/>
+          <w:sz w:val="24"/>
+        </w:rPr>
+        <w:t xml:space="preserve"> and/or collaborative processes</w:t>
       </w:r>
     </w:p>
     <w:p>
@@ -2033,7 +2064,23 @@
           <w:rFonts w:ascii="Century Gothic" w:eastAsia="Arial" w:hAnsi="Century Gothic" w:cs="Arial"/>
           <w:sz w:val="24"/>
         </w:rPr>
-        <w:t xml:space="preserve">synthesising information gained from the planning, testing and trialling of components </w:t>
+        <w:t xml:space="preserve">synthesising information gained from the planning, </w:t>
+      </w:r>
+      <w:proofErr w:type="gramStart"/>
+      <w:r>
+        <w:rPr>
+          <w:rFonts w:ascii="Century Gothic" w:eastAsia="Arial" w:hAnsi="Century Gothic" w:cs="Arial"/>
+          <w:sz w:val="24"/>
+        </w:rPr>
+        <w:t>testing</w:t>
+      </w:r>
+      <w:proofErr w:type="gramEnd"/>
+      <w:r>
+        <w:rPr>
+          <w:rFonts w:ascii="Century Gothic" w:eastAsia="Arial" w:hAnsi="Century Gothic" w:cs="Arial"/>
+          <w:sz w:val="24"/>
+        </w:rPr>
+        <w:t xml:space="preserve"> and trialling of components </w:t>
       </w:r>
     </w:p>
     <w:p>
@@ -2836,7 +2883,29 @@
           <w:szCs w:val="24"/>
           <w:lang w:val="en-US"/>
         </w:rPr>
-        <w:t xml:space="preserve"> mandatory $20 per day insurance fee plus a one off standard booking fee of $50</w:t>
+        <w:t xml:space="preserve"> mandatory $20 per day insurance fee plus a </w:t>
+      </w:r>
+      <w:proofErr w:type="gramStart"/>
+      <w:r>
+        <w:rPr>
+          <w:rFonts w:ascii="Century Gothic" w:hAnsi="Century Gothic"/>
+          <w:b/>
+          <w:sz w:val="24"/>
+          <w:szCs w:val="24"/>
+          <w:lang w:val="en-US"/>
+        </w:rPr>
+        <w:t>one off</w:t>
+      </w:r>
+      <w:proofErr w:type="gramEnd"/>
+      <w:r>
+        <w:rPr>
+          <w:rFonts w:ascii="Century Gothic" w:hAnsi="Century Gothic"/>
+          <w:b/>
+          <w:sz w:val="24"/>
+          <w:szCs w:val="24"/>
+          <w:lang w:val="en-US"/>
+        </w:rPr>
+        <w:t xml:space="preserve"> standard booking fee of $50</w:t>
       </w:r>
       <w:r>
         <w:rPr>
@@ -2967,7 +3036,27 @@
           <w:szCs w:val="24"/>
           <w:lang w:val="en-US"/>
         </w:rPr>
-        <w:t xml:space="preserve"> pick up date</w:t>
+        <w:t xml:space="preserve"> </w:t>
+      </w:r>
+      <w:proofErr w:type="gramStart"/>
+      <w:r>
+        <w:rPr>
+          <w:rFonts w:ascii="Century Gothic" w:hAnsi="Century Gothic"/>
+          <w:sz w:val="24"/>
+          <w:szCs w:val="24"/>
+          <w:lang w:val="en-US"/>
+        </w:rPr>
+        <w:t>pick up</w:t>
+      </w:r>
+      <w:proofErr w:type="gramEnd"/>
+      <w:r>
+        <w:rPr>
+          <w:rFonts w:ascii="Century Gothic" w:hAnsi="Century Gothic"/>
+          <w:sz w:val="24"/>
+          <w:szCs w:val="24"/>
+          <w:lang w:val="en-US"/>
+        </w:rPr>
+        <w:t xml:space="preserve"> date</w:t>
       </w:r>
       <w:r>
         <w:rPr>
@@ -3219,6 +3308,7 @@
         </w:rPr>
         <w:t xml:space="preserve">a </w:t>
       </w:r>
+      <w:proofErr w:type="gramStart"/>
       <w:r>
         <w:rPr>
           <w:rFonts w:ascii="Century Gothic" w:hAnsi="Century Gothic"/>
@@ -3228,6 +3318,7 @@
         </w:rPr>
         <w:t>pop up</w:t>
       </w:r>
+      <w:proofErr w:type="gramEnd"/>
       <w:r>
         <w:rPr>
           <w:rFonts w:ascii="Century Gothic" w:hAnsi="Century Gothic"/>
@@ -3863,16 +3954,29 @@
         </w:rPr>
         <w:t>Last name</w:t>
       </w:r>
-      <w:bookmarkStart w:id="2" w:name="_GoBack"/>
-      <w:bookmarkEnd w:id="2"/>
-      <w:r>
-        <w:rPr>
-          <w:rFonts w:ascii="Century Gothic" w:hAnsi="Century Gothic"/>
-          <w:b/>
-          <w:sz w:val="24"/>
-          <w:szCs w:val="24"/>
-        </w:rPr>
-        <w:t xml:space="preserve"> </w:t>
+    </w:p>
+    <w:p>
+      <w:pPr>
+        <w:pStyle w:val="ListParagraph"/>
+        <w:numPr>
+          <w:ilvl w:val="0"/>
+          <w:numId w:val="24"/>
+        </w:numPr>
+        <w:rPr>
+          <w:rFonts w:ascii="Century Gothic" w:hAnsi="Century Gothic"/>
+          <w:b/>
+          <w:sz w:val="24"/>
+          <w:szCs w:val="24"/>
+        </w:rPr>
+      </w:pPr>
+      <w:r>
+        <w:rPr>
+          <w:rFonts w:ascii="Century Gothic" w:hAnsi="Century Gothic"/>
+          <w:b/>
+          <w:sz w:val="24"/>
+          <w:szCs w:val="24"/>
+        </w:rPr>
+        <w:t xml:space="preserve">NZ Driver’s License number </w:t>
       </w:r>
     </w:p>
     <w:p>
@@ -4059,7 +4163,31 @@
           <w:szCs w:val="24"/>
           <w:shd w:val="clear" w:color="auto" w:fill="FFFFFF"/>
         </w:rPr>
-        <w:t xml:space="preserve"> and then output the pop up message.</w:t>
+        <w:t xml:space="preserve"> and then output the </w:t>
+      </w:r>
+      <w:proofErr w:type="gramStart"/>
+      <w:r>
+        <w:rPr>
+          <w:rFonts w:ascii="Century Gothic" w:hAnsi="Century Gothic" w:cs="Arial"/>
+          <w:bCs/>
+          <w:color w:val="333333"/>
+          <w:sz w:val="24"/>
+          <w:szCs w:val="24"/>
+          <w:shd w:val="clear" w:color="auto" w:fill="FFFFFF"/>
+        </w:rPr>
+        <w:t>pop up</w:t>
+      </w:r>
+      <w:proofErr w:type="gramEnd"/>
+      <w:r>
+        <w:rPr>
+          <w:rFonts w:ascii="Century Gothic" w:hAnsi="Century Gothic" w:cs="Arial"/>
+          <w:bCs/>
+          <w:color w:val="333333"/>
+          <w:sz w:val="24"/>
+          <w:szCs w:val="24"/>
+          <w:shd w:val="clear" w:color="auto" w:fill="FFFFFF"/>
+        </w:rPr>
+        <w:t xml:space="preserve"> message.</w:t>
       </w:r>
     </w:p>
     <w:p>
@@ -5629,7 +5757,23 @@
           <w:rFonts w:ascii="Century Gothic" w:eastAsia="Times New Roman" w:hAnsi="Century Gothic" w:cs="Arial"/>
           <w:sz w:val="26"/>
         </w:rPr>
-        <w:t xml:space="preserve">You may use your project management tools to record and gather evidence of testing, trialling and feedback. </w:t>
+        <w:t xml:space="preserve">You may use your project management tools to record and gather evidence of testing, </w:t>
+      </w:r>
+      <w:proofErr w:type="gramStart"/>
+      <w:r>
+        <w:rPr>
+          <w:rFonts w:ascii="Century Gothic" w:eastAsia="Times New Roman" w:hAnsi="Century Gothic" w:cs="Arial"/>
+          <w:sz w:val="26"/>
+        </w:rPr>
+        <w:t>trialling</w:t>
+      </w:r>
+      <w:proofErr w:type="gramEnd"/>
+      <w:r>
+        <w:rPr>
+          <w:rFonts w:ascii="Century Gothic" w:eastAsia="Times New Roman" w:hAnsi="Century Gothic" w:cs="Arial"/>
+          <w:sz w:val="26"/>
+        </w:rPr>
+        <w:t xml:space="preserve"> and feedback. </w:t>
       </w:r>
     </w:p>
     <w:p>
@@ -6199,7 +6343,23 @@
           <w:rFonts w:ascii="Century Gothic" w:eastAsia="Times New Roman" w:hAnsi="Century Gothic" w:cs="Arial"/>
           <w:sz w:val="24"/>
         </w:rPr>
-        <w:t xml:space="preserve">Write a final reflection, explain how the information from the planning, testing and trialling of components to develop a high-quality outcome.  </w:t>
+        <w:t xml:space="preserve">Write a final reflection, explain how the information from the planning, </w:t>
+      </w:r>
+      <w:proofErr w:type="gramStart"/>
+      <w:r>
+        <w:rPr>
+          <w:rFonts w:ascii="Century Gothic" w:eastAsia="Times New Roman" w:hAnsi="Century Gothic" w:cs="Arial"/>
+          <w:sz w:val="24"/>
+        </w:rPr>
+        <w:t>testing</w:t>
+      </w:r>
+      <w:proofErr w:type="gramEnd"/>
+      <w:r>
+        <w:rPr>
+          <w:rFonts w:ascii="Century Gothic" w:eastAsia="Times New Roman" w:hAnsi="Century Gothic" w:cs="Arial"/>
+          <w:sz w:val="24"/>
+        </w:rPr>
+        <w:t xml:space="preserve"> and trialling of components to develop a high-quality outcome.  </w:t>
       </w:r>
     </w:p>
     <w:p>
@@ -6367,7 +6527,7 @@
 </file>
 
 <file path=word/endnotes.xml><?xml version="1.0" encoding="utf-8"?>
-<w:endnotes xmlns:wpc="http://schemas.microsoft.com/office/word/2010/wordprocessingCanvas" xmlns:cx="http://schemas.microsoft.com/office/drawing/2014/chartex" xmlns:cx1="http://schemas.microsoft.com/office/drawing/2015/9/8/chartex" xmlns:mc="http://schemas.openxmlformats.org/markup-compatibility/2006" xmlns:o="urn:schemas-microsoft-com:office:office" xmlns:r="http://schemas.openxmlformats.org/officeDocument/2006/relationships" xmlns:m="http://schemas.openxmlformats.org/officeDocument/2006/math" xmlns:v="urn:schemas-microsoft-com:vml" xmlns:wp14="http://schemas.microsoft.com/office/word/2010/wordprocessingDrawing" xmlns:wp="http://schemas.openxmlformats.org/drawingml/2006/wordprocessingDrawing" xmlns:w10="urn:schemas-microsoft-com:office:word" xmlns:w="http://schemas.openxmlformats.org/wordprocessingml/2006/main" xmlns:w14="http://schemas.microsoft.com/office/word/2010/wordml" xmlns:w15="http://schemas.microsoft.com/office/word/2012/wordml" xmlns:w16se="http://schemas.microsoft.com/office/word/2015/wordml/symex" xmlns:wpg="http://schemas.microsoft.com/office/word/2010/wordprocessingGroup" xmlns:wpi="http://schemas.microsoft.com/office/word/2010/wordprocessingInk" xmlns:wne="http://schemas.microsoft.com/office/word/2006/wordml" xmlns:wps="http://schemas.microsoft.com/office/word/2010/wordprocessingShape" mc:Ignorable="w14 w15 w16se wp14">
+<w:endnotes xmlns:wpc="http://schemas.microsoft.com/office/word/2010/wordprocessingCanvas" xmlns:cx="http://schemas.microsoft.com/office/drawing/2014/chartex" xmlns:cx1="http://schemas.microsoft.com/office/drawing/2015/9/8/chartex" xmlns:cx2="http://schemas.microsoft.com/office/drawing/2015/10/21/chartex" xmlns:cx3="http://schemas.microsoft.com/office/drawing/2016/5/9/chartex" xmlns:cx4="http://schemas.microsoft.com/office/drawing/2016/5/10/chartex" xmlns:cx5="http://schemas.microsoft.com/office/drawing/2016/5/11/chartex" xmlns:cx6="http://schemas.microsoft.com/office/drawing/2016/5/12/chartex" xmlns:cx7="http://schemas.microsoft.com/office/drawing/2016/5/13/chartex" xmlns:cx8="http://schemas.microsoft.com/office/drawing/2016/5/14/chartex" xmlns:mc="http://schemas.openxmlformats.org/markup-compatibility/2006" xmlns:aink="http://schemas.microsoft.com/office/drawing/2016/ink" xmlns:am3d="http://schemas.microsoft.com/office/drawing/2017/model3d" xmlns:o="urn:schemas-microsoft-com:office:office" xmlns:r="http://schemas.openxmlformats.org/officeDocument/2006/relationships" xmlns:m="http://schemas.openxmlformats.org/officeDocument/2006/math" xmlns:v="urn:schemas-microsoft-com:vml" xmlns:wp14="http://schemas.microsoft.com/office/word/2010/wordprocessingDrawing" xmlns:wp="http://schemas.openxmlformats.org/drawingml/2006/wordprocessingDrawing" xmlns:w10="urn:schemas-microsoft-com:office:word" xmlns:w="http://schemas.openxmlformats.org/wordprocessingml/2006/main" xmlns:w14="http://schemas.microsoft.com/office/word/2010/wordml" xmlns:w15="http://schemas.microsoft.com/office/word/2012/wordml" xmlns:w16cex="http://schemas.microsoft.com/office/word/2018/wordml/cex" xmlns:w16cid="http://schemas.microsoft.com/office/word/2016/wordml/cid" xmlns:w16="http://schemas.microsoft.com/office/word/2018/wordml" xmlns:w16se="http://schemas.microsoft.com/office/word/2015/wordml/symex" xmlns:wpg="http://schemas.microsoft.com/office/word/2010/wordprocessingGroup" xmlns:wpi="http://schemas.microsoft.com/office/word/2010/wordprocessingInk" xmlns:wne="http://schemas.microsoft.com/office/word/2006/wordml" xmlns:wps="http://schemas.microsoft.com/office/word/2010/wordprocessingShape" mc:Ignorable="w14 w15 w16se w16cid w16 w16cex wp14">
   <w:endnote w:type="separator" w:id="-1">
     <w:p>
       <w:pPr>
@@ -6392,7 +6552,7 @@
 </file>
 
 <file path=word/footer1.xml><?xml version="1.0" encoding="utf-8"?>
-<w:ftr xmlns:wpc="http://schemas.microsoft.com/office/word/2010/wordprocessingCanvas" xmlns:cx="http://schemas.microsoft.com/office/drawing/2014/chartex" xmlns:cx1="http://schemas.microsoft.com/office/drawing/2015/9/8/chartex" xmlns:mc="http://schemas.openxmlformats.org/markup-compatibility/2006" xmlns:o="urn:schemas-microsoft-com:office:office" xmlns:r="http://schemas.openxmlformats.org/officeDocument/2006/relationships" xmlns:m="http://schemas.openxmlformats.org/officeDocument/2006/math" xmlns:v="urn:schemas-microsoft-com:vml" xmlns:wp14="http://schemas.microsoft.com/office/word/2010/wordprocessingDrawing" xmlns:wp="http://schemas.openxmlformats.org/drawingml/2006/wordprocessingDrawing" xmlns:w10="urn:schemas-microsoft-com:office:word" xmlns:w="http://schemas.openxmlformats.org/wordprocessingml/2006/main" xmlns:w14="http://schemas.microsoft.com/office/word/2010/wordml" xmlns:w15="http://schemas.microsoft.com/office/word/2012/wordml" xmlns:w16se="http://schemas.microsoft.com/office/word/2015/wordml/symex" xmlns:wpg="http://schemas.microsoft.com/office/word/2010/wordprocessingGroup" xmlns:wpi="http://schemas.microsoft.com/office/word/2010/wordprocessingInk" xmlns:wne="http://schemas.microsoft.com/office/word/2006/wordml" xmlns:wps="http://schemas.microsoft.com/office/word/2010/wordprocessingShape" mc:Ignorable="w14 w15 w16se wp14">
+<w:ftr xmlns:wpc="http://schemas.microsoft.com/office/word/2010/wordprocessingCanvas" xmlns:cx="http://schemas.microsoft.com/office/drawing/2014/chartex" xmlns:cx1="http://schemas.microsoft.com/office/drawing/2015/9/8/chartex" xmlns:cx2="http://schemas.microsoft.com/office/drawing/2015/10/21/chartex" xmlns:cx3="http://schemas.microsoft.com/office/drawing/2016/5/9/chartex" xmlns:cx4="http://schemas.microsoft.com/office/drawing/2016/5/10/chartex" xmlns:cx5="http://schemas.microsoft.com/office/drawing/2016/5/11/chartex" xmlns:cx6="http://schemas.microsoft.com/office/drawing/2016/5/12/chartex" xmlns:cx7="http://schemas.microsoft.com/office/drawing/2016/5/13/chartex" xmlns:cx8="http://schemas.microsoft.com/office/drawing/2016/5/14/chartex" xmlns:mc="http://schemas.openxmlformats.org/markup-compatibility/2006" xmlns:aink="http://schemas.microsoft.com/office/drawing/2016/ink" xmlns:am3d="http://schemas.microsoft.com/office/drawing/2017/model3d" xmlns:o="urn:schemas-microsoft-com:office:office" xmlns:r="http://schemas.openxmlformats.org/officeDocument/2006/relationships" xmlns:m="http://schemas.openxmlformats.org/officeDocument/2006/math" xmlns:v="urn:schemas-microsoft-com:vml" xmlns:wp14="http://schemas.microsoft.com/office/word/2010/wordprocessingDrawing" xmlns:wp="http://schemas.openxmlformats.org/drawingml/2006/wordprocessingDrawing" xmlns:w10="urn:schemas-microsoft-com:office:word" xmlns:w="http://schemas.openxmlformats.org/wordprocessingml/2006/main" xmlns:w14="http://schemas.microsoft.com/office/word/2010/wordml" xmlns:w15="http://schemas.microsoft.com/office/word/2012/wordml" xmlns:w16cex="http://schemas.microsoft.com/office/word/2018/wordml/cex" xmlns:w16cid="http://schemas.microsoft.com/office/word/2016/wordml/cid" xmlns:w16="http://schemas.microsoft.com/office/word/2018/wordml" xmlns:w16se="http://schemas.microsoft.com/office/word/2015/wordml/symex" xmlns:wpg="http://schemas.microsoft.com/office/word/2010/wordprocessingGroup" xmlns:wpi="http://schemas.microsoft.com/office/word/2010/wordprocessingInk" xmlns:wne="http://schemas.microsoft.com/office/word/2006/wordml" xmlns:wps="http://schemas.microsoft.com/office/word/2010/wordprocessingShape" mc:Ignorable="w14 w15 w16se w16cid w16 w16cex wp14">
   <w:p>
     <w:pPr>
       <w:pStyle w:val="Footer"/>
@@ -6431,7 +6591,7 @@
 </file>
 
 <file path=word/footnotes.xml><?xml version="1.0" encoding="utf-8"?>
-<w:footnotes xmlns:wpc="http://schemas.microsoft.com/office/word/2010/wordprocessingCanvas" xmlns:cx="http://schemas.microsoft.com/office/drawing/2014/chartex" xmlns:cx1="http://schemas.microsoft.com/office/drawing/2015/9/8/chartex" xmlns:mc="http://schemas.openxmlformats.org/markup-compatibility/2006" xmlns:o="urn:schemas-microsoft-com:office:office" xmlns:r="http://schemas.openxmlformats.org/officeDocument/2006/relationships" xmlns:m="http://schemas.openxmlformats.org/officeDocument/2006/math" xmlns:v="urn:schemas-microsoft-com:vml" xmlns:wp14="http://schemas.microsoft.com/office/word/2010/wordprocessingDrawing" xmlns:wp="http://schemas.openxmlformats.org/drawingml/2006/wordprocessingDrawing" xmlns:w10="urn:schemas-microsoft-com:office:word" xmlns:w="http://schemas.openxmlformats.org/wordprocessingml/2006/main" xmlns:w14="http://schemas.microsoft.com/office/word/2010/wordml" xmlns:w15="http://schemas.microsoft.com/office/word/2012/wordml" xmlns:w16se="http://schemas.microsoft.com/office/word/2015/wordml/symex" xmlns:wpg="http://schemas.microsoft.com/office/word/2010/wordprocessingGroup" xmlns:wpi="http://schemas.microsoft.com/office/word/2010/wordprocessingInk" xmlns:wne="http://schemas.microsoft.com/office/word/2006/wordml" xmlns:wps="http://schemas.microsoft.com/office/word/2010/wordprocessingShape" mc:Ignorable="w14 w15 w16se wp14">
+<w:footnotes xmlns:wpc="http://schemas.microsoft.com/office/word/2010/wordprocessingCanvas" xmlns:cx="http://schemas.microsoft.com/office/drawing/2014/chartex" xmlns:cx1="http://schemas.microsoft.com/office/drawing/2015/9/8/chartex" xmlns:cx2="http://schemas.microsoft.com/office/drawing/2015/10/21/chartex" xmlns:cx3="http://schemas.microsoft.com/office/drawing/2016/5/9/chartex" xmlns:cx4="http://schemas.microsoft.com/office/drawing/2016/5/10/chartex" xmlns:cx5="http://schemas.microsoft.com/office/drawing/2016/5/11/chartex" xmlns:cx6="http://schemas.microsoft.com/office/drawing/2016/5/12/chartex" xmlns:cx7="http://schemas.microsoft.com/office/drawing/2016/5/13/chartex" xmlns:cx8="http://schemas.microsoft.com/office/drawing/2016/5/14/chartex" xmlns:mc="http://schemas.openxmlformats.org/markup-compatibility/2006" xmlns:aink="http://schemas.microsoft.com/office/drawing/2016/ink" xmlns:am3d="http://schemas.microsoft.com/office/drawing/2017/model3d" xmlns:o="urn:schemas-microsoft-com:office:office" xmlns:r="http://schemas.openxmlformats.org/officeDocument/2006/relationships" xmlns:m="http://schemas.openxmlformats.org/officeDocument/2006/math" xmlns:v="urn:schemas-microsoft-com:vml" xmlns:wp14="http://schemas.microsoft.com/office/word/2010/wordprocessingDrawing" xmlns:wp="http://schemas.openxmlformats.org/drawingml/2006/wordprocessingDrawing" xmlns:w10="urn:schemas-microsoft-com:office:word" xmlns:w="http://schemas.openxmlformats.org/wordprocessingml/2006/main" xmlns:w14="http://schemas.microsoft.com/office/word/2010/wordml" xmlns:w15="http://schemas.microsoft.com/office/word/2012/wordml" xmlns:w16cex="http://schemas.microsoft.com/office/word/2018/wordml/cex" xmlns:w16cid="http://schemas.microsoft.com/office/word/2016/wordml/cid" xmlns:w16="http://schemas.microsoft.com/office/word/2018/wordml" xmlns:w16se="http://schemas.microsoft.com/office/word/2015/wordml/symex" xmlns:wpg="http://schemas.microsoft.com/office/word/2010/wordprocessingGroup" xmlns:wpi="http://schemas.microsoft.com/office/word/2010/wordprocessingInk" xmlns:wne="http://schemas.microsoft.com/office/word/2006/wordml" xmlns:wps="http://schemas.microsoft.com/office/word/2010/wordprocessingShape" mc:Ignorable="w14 w15 w16se w16cid w16 w16cex wp14">
   <w:footnote w:type="separator" w:id="-1">
     <w:p>
       <w:pPr>
@@ -6456,7 +6616,7 @@
 </file>
 
 <file path=word/header1.xml><?xml version="1.0" encoding="utf-8"?>
-<w:hdr xmlns:wpc="http://schemas.microsoft.com/office/word/2010/wordprocessingCanvas" xmlns:cx="http://schemas.microsoft.com/office/drawing/2014/chartex" xmlns:cx1="http://schemas.microsoft.com/office/drawing/2015/9/8/chartex" xmlns:mc="http://schemas.openxmlformats.org/markup-compatibility/2006" xmlns:o="urn:schemas-microsoft-com:office:office" xmlns:r="http://schemas.openxmlformats.org/officeDocument/2006/relationships" xmlns:m="http://schemas.openxmlformats.org/officeDocument/2006/math" xmlns:v="urn:schemas-microsoft-com:vml" xmlns:wp14="http://schemas.microsoft.com/office/word/2010/wordprocessingDrawing" xmlns:wp="http://schemas.openxmlformats.org/drawingml/2006/wordprocessingDrawing" xmlns:w10="urn:schemas-microsoft-com:office:word" xmlns:w="http://schemas.openxmlformats.org/wordprocessingml/2006/main" xmlns:w14="http://schemas.microsoft.com/office/word/2010/wordml" xmlns:w15="http://schemas.microsoft.com/office/word/2012/wordml" xmlns:w16se="http://schemas.microsoft.com/office/word/2015/wordml/symex" xmlns:wpg="http://schemas.microsoft.com/office/word/2010/wordprocessingGroup" xmlns:wpi="http://schemas.microsoft.com/office/word/2010/wordprocessingInk" xmlns:wne="http://schemas.microsoft.com/office/word/2006/wordml" xmlns:wps="http://schemas.microsoft.com/office/word/2010/wordprocessingShape" mc:Ignorable="w14 w15 w16se wp14">
+<w:hdr xmlns:wpc="http://schemas.microsoft.com/office/word/2010/wordprocessingCanvas" xmlns:cx="http://schemas.microsoft.com/office/drawing/2014/chartex" xmlns:cx1="http://schemas.microsoft.com/office/drawing/2015/9/8/chartex" xmlns:cx2="http://schemas.microsoft.com/office/drawing/2015/10/21/chartex" xmlns:cx3="http://schemas.microsoft.com/office/drawing/2016/5/9/chartex" xmlns:cx4="http://schemas.microsoft.com/office/drawing/2016/5/10/chartex" xmlns:cx5="http://schemas.microsoft.com/office/drawing/2016/5/11/chartex" xmlns:cx6="http://schemas.microsoft.com/office/drawing/2016/5/12/chartex" xmlns:cx7="http://schemas.microsoft.com/office/drawing/2016/5/13/chartex" xmlns:cx8="http://schemas.microsoft.com/office/drawing/2016/5/14/chartex" xmlns:mc="http://schemas.openxmlformats.org/markup-compatibility/2006" xmlns:aink="http://schemas.microsoft.com/office/drawing/2016/ink" xmlns:am3d="http://schemas.microsoft.com/office/drawing/2017/model3d" xmlns:o="urn:schemas-microsoft-com:office:office" xmlns:r="http://schemas.openxmlformats.org/officeDocument/2006/relationships" xmlns:m="http://schemas.openxmlformats.org/officeDocument/2006/math" xmlns:v="urn:schemas-microsoft-com:vml" xmlns:wp14="http://schemas.microsoft.com/office/word/2010/wordprocessingDrawing" xmlns:wp="http://schemas.openxmlformats.org/drawingml/2006/wordprocessingDrawing" xmlns:w10="urn:schemas-microsoft-com:office:word" xmlns:w="http://schemas.openxmlformats.org/wordprocessingml/2006/main" xmlns:w14="http://schemas.microsoft.com/office/word/2010/wordml" xmlns:w15="http://schemas.microsoft.com/office/word/2012/wordml" xmlns:w16cex="http://schemas.microsoft.com/office/word/2018/wordml/cex" xmlns:w16cid="http://schemas.microsoft.com/office/word/2016/wordml/cid" xmlns:w16="http://schemas.microsoft.com/office/word/2018/wordml" xmlns:w16se="http://schemas.microsoft.com/office/word/2015/wordml/symex" xmlns:wpg="http://schemas.microsoft.com/office/word/2010/wordprocessingGroup" xmlns:wpi="http://schemas.microsoft.com/office/word/2010/wordprocessingInk" xmlns:wne="http://schemas.microsoft.com/office/word/2006/wordml" xmlns:wps="http://schemas.microsoft.com/office/word/2010/wordprocessingShape" mc:Ignorable="w14 w15 w16se w16cid w16 w16cex wp14">
   <w:p>
     <w:pPr>
       <w:pStyle w:val="Header"/>
@@ -6489,7 +6649,7 @@
           <w:rPr>
             <w:noProof/>
           </w:rPr>
-          <w:t>8</w:t>
+          <w:t>2</w:t>
         </w:r>
         <w:r>
           <w:rPr>
@@ -6509,7 +6669,7 @@
 </file>
 
 <file path=word/numbering.xml><?xml version="1.0" encoding="utf-8"?>
-<w:numbering xmlns:wpc="http://schemas.microsoft.com/office/word/2010/wordprocessingCanvas" xmlns:cx="http://schemas.microsoft.com/office/drawing/2014/chartex" xmlns:cx1="http://schemas.microsoft.com/office/drawing/2015/9/8/chartex" xmlns:mc="http://schemas.openxmlformats.org/markup-compatibility/2006" xmlns:o="urn:schemas-microsoft-com:office:office" xmlns:r="http://schemas.openxmlformats.org/officeDocument/2006/relationships" xmlns:m="http://schemas.openxmlformats.org/officeDocument/2006/math" xmlns:v="urn:schemas-microsoft-com:vml" xmlns:wp14="http://schemas.microsoft.com/office/word/2010/wordprocessingDrawing" xmlns:wp="http://schemas.openxmlformats.org/drawingml/2006/wordprocessingDrawing" xmlns:w10="urn:schemas-microsoft-com:office:word" xmlns:w="http://schemas.openxmlformats.org/wordprocessingml/2006/main" xmlns:w14="http://schemas.microsoft.com/office/word/2010/wordml" xmlns:w15="http://schemas.microsoft.com/office/word/2012/wordml" xmlns:w16se="http://schemas.microsoft.com/office/word/2015/wordml/symex" xmlns:wpg="http://schemas.microsoft.com/office/word/2010/wordprocessingGroup" xmlns:wpi="http://schemas.microsoft.com/office/word/2010/wordprocessingInk" xmlns:wne="http://schemas.microsoft.com/office/word/2006/wordml" xmlns:wps="http://schemas.microsoft.com/office/word/2010/wordprocessingShape" mc:Ignorable="w14 w15 w16se wp14">
+<w:numbering xmlns:wpc="http://schemas.microsoft.com/office/word/2010/wordprocessingCanvas" xmlns:cx="http://schemas.microsoft.com/office/drawing/2014/chartex" xmlns:cx1="http://schemas.microsoft.com/office/drawing/2015/9/8/chartex" xmlns:cx2="http://schemas.microsoft.com/office/drawing/2015/10/21/chartex" xmlns:cx3="http://schemas.microsoft.com/office/drawing/2016/5/9/chartex" xmlns:cx4="http://schemas.microsoft.com/office/drawing/2016/5/10/chartex" xmlns:cx5="http://schemas.microsoft.com/office/drawing/2016/5/11/chartex" xmlns:cx6="http://schemas.microsoft.com/office/drawing/2016/5/12/chartex" xmlns:cx7="http://schemas.microsoft.com/office/drawing/2016/5/13/chartex" xmlns:cx8="http://schemas.microsoft.com/office/drawing/2016/5/14/chartex" xmlns:mc="http://schemas.openxmlformats.org/markup-compatibility/2006" xmlns:aink="http://schemas.microsoft.com/office/drawing/2016/ink" xmlns:am3d="http://schemas.microsoft.com/office/drawing/2017/model3d" xmlns:o="urn:schemas-microsoft-com:office:office" xmlns:r="http://schemas.openxmlformats.org/officeDocument/2006/relationships" xmlns:m="http://schemas.openxmlformats.org/officeDocument/2006/math" xmlns:v="urn:schemas-microsoft-com:vml" xmlns:wp14="http://schemas.microsoft.com/office/word/2010/wordprocessingDrawing" xmlns:wp="http://schemas.openxmlformats.org/drawingml/2006/wordprocessingDrawing" xmlns:w10="urn:schemas-microsoft-com:office:word" xmlns:w="http://schemas.openxmlformats.org/wordprocessingml/2006/main" xmlns:w14="http://schemas.microsoft.com/office/word/2010/wordml" xmlns:w15="http://schemas.microsoft.com/office/word/2012/wordml" xmlns:w16cex="http://schemas.microsoft.com/office/word/2018/wordml/cex" xmlns:w16cid="http://schemas.microsoft.com/office/word/2016/wordml/cid" xmlns:w16="http://schemas.microsoft.com/office/word/2018/wordml" xmlns:w16se="http://schemas.microsoft.com/office/word/2015/wordml/symex" xmlns:wpg="http://schemas.microsoft.com/office/word/2010/wordprocessingGroup" xmlns:wpi="http://schemas.microsoft.com/office/word/2010/wordprocessingInk" xmlns:wne="http://schemas.microsoft.com/office/word/2006/wordml" xmlns:wps="http://schemas.microsoft.com/office/word/2010/wordprocessingShape" mc:Ignorable="w14 w15 w16se w16cid w16 w16cex wp14">
   <w:abstractNum w:abstractNumId="0" w15:restartNumberingAfterBreak="0">
     <w:nsid w:val="06EE111C"/>
     <w:multiLevelType w:val="hybridMultilevel"/>
@@ -9860,7 +10020,7 @@
 </file>
 
 <file path=word/styles.xml><?xml version="1.0" encoding="utf-8"?>
-<w:styles xmlns:mc="http://schemas.openxmlformats.org/markup-compatibility/2006" xmlns:r="http://schemas.openxmlformats.org/officeDocument/2006/relationships" xmlns:w="http://schemas.openxmlformats.org/wordprocessingml/2006/main" xmlns:w14="http://schemas.microsoft.com/office/word/2010/wordml" xmlns:w15="http://schemas.microsoft.com/office/word/2012/wordml" xmlns:w16se="http://schemas.microsoft.com/office/word/2015/wordml/symex" mc:Ignorable="w14 w15 w16se">
+<w:styles xmlns:mc="http://schemas.openxmlformats.org/markup-compatibility/2006" xmlns:r="http://schemas.openxmlformats.org/officeDocument/2006/relationships" xmlns:w="http://schemas.openxmlformats.org/wordprocessingml/2006/main" xmlns:w14="http://schemas.microsoft.com/office/word/2010/wordml" xmlns:w15="http://schemas.microsoft.com/office/word/2012/wordml" xmlns:w16cex="http://schemas.microsoft.com/office/word/2018/wordml/cex" xmlns:w16cid="http://schemas.microsoft.com/office/word/2016/wordml/cid" xmlns:w16="http://schemas.microsoft.com/office/word/2018/wordml" xmlns:w16se="http://schemas.microsoft.com/office/word/2015/wordml/symex" mc:Ignorable="w14 w15 w16se w16cid w16 w16cex">
   <w:docDefaults>
     <w:rPrDefault>
       <w:rPr>
@@ -9876,7 +10036,7 @@
       </w:pPr>
     </w:pPrDefault>
   </w:docDefaults>
-  <w:latentStyles w:defLockedState="0" w:defUIPriority="99" w:defSemiHidden="0" w:defUnhideWhenUsed="0" w:defQFormat="0" w:count="371">
+  <w:latentStyles w:defLockedState="0" w:defUIPriority="99" w:defSemiHidden="0" w:defUnhideWhenUsed="0" w:defQFormat="0" w:count="376">
     <w:lsdException w:name="Normal" w:uiPriority="0" w:qFormat="1"/>
     <w:lsdException w:name="heading 1" w:uiPriority="9" w:qFormat="1"/>
     <w:lsdException w:name="heading 2" w:semiHidden="1" w:uiPriority="9" w:unhideWhenUsed="1" w:qFormat="1"/>
@@ -10248,6 +10408,11 @@
     <w:lsdException w:name="List Table 5 Dark Accent 6" w:uiPriority="50"/>
     <w:lsdException w:name="List Table 6 Colorful Accent 6" w:uiPriority="51"/>
     <w:lsdException w:name="List Table 7 Colorful Accent 6" w:uiPriority="52"/>
+    <w:lsdException w:name="Mention" w:semiHidden="1" w:unhideWhenUsed="1"/>
+    <w:lsdException w:name="Smart Hyperlink" w:semiHidden="1" w:unhideWhenUsed="1"/>
+    <w:lsdException w:name="Hashtag" w:semiHidden="1" w:unhideWhenUsed="1"/>
+    <w:lsdException w:name="Unresolved Mention" w:semiHidden="1" w:unhideWhenUsed="1"/>
+    <w:lsdException w:name="Smart Link" w:semiHidden="1" w:unhideWhenUsed="1"/>
   </w:latentStyles>
   <w:style w:type="paragraph" w:default="1" w:styleId="Normal">
     <w:name w:val="Normal"/>
@@ -10445,7 +10610,7 @@
       <w:u w:val="single"/>
     </w:rPr>
   </w:style>
-  <w:style w:type="character" w:customStyle="1" w:styleId="UnresolvedMention">
+  <w:style w:type="character" w:styleId="UnresolvedMention">
     <w:name w:val="Unresolved Mention"/>
     <w:basedOn w:val="DefaultParagraphFont"/>
     <w:uiPriority w:val="99"/>

</xml_diff>

<commit_message>
Removed thumbs.db + Fixed handout
</commit_message>
<xml_diff>
--- a/3.7 Assessment Resources 2020/Kiwi Kars 3.7 and 3.8 handout 2020.docx
+++ b/3.7 Assessment Resources 2020/Kiwi Kars 3.7 and 3.8 handout 2020.docx
@@ -2553,16 +2553,36 @@
           <w:szCs w:val="24"/>
           <w:lang w:val="en-US"/>
         </w:rPr>
-        <w:t xml:space="preserve"> users to reserve </w:t>
-      </w:r>
-      <w:r>
-        <w:rPr>
-          <w:rFonts w:ascii="Century Gothic" w:hAnsi="Century Gothic"/>
-          <w:sz w:val="24"/>
-          <w:szCs w:val="24"/>
+        <w:t xml:space="preserve"> users </w:t>
+      </w:r>
+      <w:r>
+        <w:rPr>
+          <w:rFonts w:ascii="Century Gothic" w:hAnsi="Century Gothic"/>
+          <w:sz w:val="24"/>
+          <w:szCs w:val="24"/>
+          <w:highlight w:val="green"/>
           <w:lang w:val="en-US"/>
         </w:rPr>
-        <w:t xml:space="preserve">a vehicle, </w:t>
+        <w:t xml:space="preserve">to reserve </w:t>
+      </w:r>
+      <w:r>
+        <w:rPr>
+          <w:rFonts w:ascii="Century Gothic" w:hAnsi="Century Gothic"/>
+          <w:sz w:val="24"/>
+          <w:szCs w:val="24"/>
+          <w:highlight w:val="green"/>
+          <w:lang w:val="en-US"/>
+        </w:rPr>
+        <w:t>a vehicle</w:t>
+      </w:r>
+      <w:r>
+        <w:rPr>
+          <w:rFonts w:ascii="Century Gothic" w:hAnsi="Century Gothic"/>
+          <w:sz w:val="24"/>
+          <w:szCs w:val="24"/>
+          <w:lang w:val="en-US"/>
+        </w:rPr>
+        <w:t xml:space="preserve">, </w:t>
       </w:r>
       <w:r>
         <w:rPr>
@@ -2615,13 +2635,16 @@
           <w:rFonts w:ascii="Century Gothic" w:hAnsi="Century Gothic"/>
           <w:sz w:val="24"/>
           <w:szCs w:val="24"/>
-        </w:rPr>
-      </w:pPr>
-      <w:r>
-        <w:rPr>
-          <w:rFonts w:ascii="Century Gothic" w:hAnsi="Century Gothic"/>
-          <w:sz w:val="24"/>
-          <w:szCs w:val="24"/>
+          <w:highlight w:val="green"/>
+        </w:rPr>
+      </w:pPr>
+      <w:bookmarkStart w:id="2" w:name="_GoBack"/>
+      <w:r>
+        <w:rPr>
+          <w:rFonts w:ascii="Century Gothic" w:hAnsi="Century Gothic"/>
+          <w:sz w:val="24"/>
+          <w:szCs w:val="24"/>
+          <w:highlight w:val="green"/>
           <w:lang w:val="en-US"/>
         </w:rPr>
         <w:t>Extra items a user can add to their reservation includes:</w:t>
@@ -2638,6 +2661,7 @@
           <w:rFonts w:ascii="Century Gothic" w:hAnsi="Century Gothic"/>
           <w:sz w:val="24"/>
           <w:szCs w:val="24"/>
+          <w:highlight w:val="green"/>
           <w:lang w:val="en-US"/>
         </w:rPr>
       </w:pPr>
@@ -2646,6 +2670,7 @@
           <w:rFonts w:ascii="Century Gothic" w:hAnsi="Century Gothic"/>
           <w:sz w:val="24"/>
           <w:szCs w:val="24"/>
+          <w:highlight w:val="green"/>
           <w:lang w:val="en-US"/>
         </w:rPr>
         <w:t>Snow chains - $60</w:t>
@@ -2662,6 +2687,7 @@
           <w:rFonts w:ascii="Century Gothic" w:hAnsi="Century Gothic"/>
           <w:sz w:val="24"/>
           <w:szCs w:val="24"/>
+          <w:highlight w:val="green"/>
           <w:lang w:val="en-US"/>
         </w:rPr>
       </w:pPr>
@@ -2670,6 +2696,7 @@
           <w:rFonts w:ascii="Century Gothic" w:hAnsi="Century Gothic"/>
           <w:sz w:val="24"/>
           <w:szCs w:val="24"/>
+          <w:highlight w:val="green"/>
           <w:lang w:val="en-US"/>
         </w:rPr>
         <w:t>Roof racks - $90</w:t>
@@ -2686,6 +2713,7 @@
           <w:rFonts w:ascii="Century Gothic" w:hAnsi="Century Gothic"/>
           <w:sz w:val="24"/>
           <w:szCs w:val="24"/>
+          <w:highlight w:val="green"/>
           <w:lang w:val="en-US"/>
         </w:rPr>
       </w:pPr>
@@ -2694,6 +2722,7 @@
           <w:rFonts w:ascii="Century Gothic" w:hAnsi="Century Gothic"/>
           <w:sz w:val="24"/>
           <w:szCs w:val="24"/>
+          <w:highlight w:val="green"/>
           <w:lang w:val="en-US"/>
         </w:rPr>
         <w:t>Bike rack (fits max 3 bikes) - $120</w:t>
@@ -2710,6 +2739,7 @@
           <w:rFonts w:ascii="Century Gothic" w:hAnsi="Century Gothic"/>
           <w:sz w:val="24"/>
           <w:szCs w:val="24"/>
+          <w:highlight w:val="green"/>
           <w:lang w:val="en-US"/>
         </w:rPr>
       </w:pPr>
@@ -2718,6 +2748,7 @@
           <w:rFonts w:ascii="Century Gothic" w:hAnsi="Century Gothic"/>
           <w:sz w:val="24"/>
           <w:szCs w:val="24"/>
+          <w:highlight w:val="green"/>
           <w:lang w:val="en-US"/>
         </w:rPr>
         <w:t>GPS - $35</w:t>
@@ -2734,6 +2765,7 @@
           <w:rFonts w:ascii="Century Gothic" w:hAnsi="Century Gothic"/>
           <w:sz w:val="24"/>
           <w:szCs w:val="24"/>
+          <w:highlight w:val="green"/>
           <w:lang w:val="en-US"/>
         </w:rPr>
       </w:pPr>
@@ -2742,6 +2774,7 @@
           <w:rFonts w:ascii="Century Gothic" w:hAnsi="Century Gothic"/>
           <w:sz w:val="24"/>
           <w:szCs w:val="24"/>
+          <w:highlight w:val="green"/>
           <w:lang w:val="en-US"/>
         </w:rPr>
         <w:t xml:space="preserve">Child Booster Seat (9kg -36kg) - $50 </w:t>
@@ -2774,6 +2807,7 @@
           <w:b/>
           <w:sz w:val="24"/>
           <w:szCs w:val="24"/>
+          <w:highlight w:val="green"/>
           <w:lang w:val="en-US"/>
         </w:rPr>
         <w:t xml:space="preserve">The </w:t>
@@ -2784,6 +2818,7 @@
           <w:b/>
           <w:sz w:val="24"/>
           <w:szCs w:val="24"/>
+          <w:highlight w:val="green"/>
           <w:lang w:val="en-US"/>
         </w:rPr>
         <w:t xml:space="preserve">total </w:t>
@@ -2794,6 +2829,7 @@
           <w:b/>
           <w:sz w:val="24"/>
           <w:szCs w:val="24"/>
+          <w:highlight w:val="green"/>
           <w:lang w:val="en-US"/>
         </w:rPr>
         <w:t xml:space="preserve">hire price is calculated by the </w:t>
@@ -2804,6 +2840,7 @@
           <w:b/>
           <w:sz w:val="24"/>
           <w:szCs w:val="24"/>
+          <w:highlight w:val="green"/>
           <w:lang w:val="en-US"/>
         </w:rPr>
         <w:t xml:space="preserve">vehicles </w:t>
@@ -2814,6 +2851,7 @@
           <w:b/>
           <w:sz w:val="24"/>
           <w:szCs w:val="24"/>
+          <w:highlight w:val="green"/>
           <w:lang w:val="en-US"/>
         </w:rPr>
         <w:t>price per day by the number of days the vehicle is hired for</w:t>
@@ -2824,6 +2862,7 @@
           <w:b/>
           <w:sz w:val="24"/>
           <w:szCs w:val="24"/>
+          <w:highlight w:val="green"/>
           <w:lang w:val="en-US"/>
         </w:rPr>
         <w:t>. You will need to add on a</w:t>
@@ -2834,6 +2873,7 @@
           <w:b/>
           <w:sz w:val="24"/>
           <w:szCs w:val="24"/>
+          <w:highlight w:val="green"/>
           <w:lang w:val="en-US"/>
         </w:rPr>
         <w:t xml:space="preserve"> mandatory $20 per day insurance fee plus a one off standard booking fee of $50</w:t>
@@ -2844,11 +2884,13 @@
           <w:b/>
           <w:sz w:val="24"/>
           <w:szCs w:val="24"/>
+          <w:highlight w:val="green"/>
           <w:lang w:val="en-US"/>
         </w:rPr>
         <w:t>.</w:t>
       </w:r>
     </w:p>
+    <w:bookmarkEnd w:id="2"/>
     <w:p>
       <w:pPr>
         <w:spacing w:after="0" w:line="240" w:lineRule="auto"/>
@@ -2877,16 +2919,18 @@
           <w:rFonts w:ascii="Century Gothic" w:hAnsi="Century Gothic"/>
           <w:sz w:val="24"/>
           <w:szCs w:val="24"/>
-        </w:rPr>
-      </w:pPr>
-      <w:r>
-        <w:rPr>
-          <w:rFonts w:ascii="Century Gothic" w:hAnsi="Century Gothic"/>
-          <w:sz w:val="24"/>
-          <w:szCs w:val="24"/>
+          <w:highlight w:val="green"/>
+        </w:rPr>
+      </w:pPr>
+      <w:r>
+        <w:rPr>
+          <w:rFonts w:ascii="Century Gothic" w:hAnsi="Century Gothic"/>
+          <w:sz w:val="24"/>
+          <w:szCs w:val="24"/>
+          <w:highlight w:val="green"/>
           <w:lang w:val="en-US"/>
         </w:rPr>
-        <w:t xml:space="preserve">The reservations need to be stored in a real time database so that the manager can then approve bookings as they are created. The GUI must allow the program to book number of </w:t>
+        <w:t>The reservations need to be stored in a real time database</w:t>
       </w:r>
       <w:r>
         <w:rPr>
@@ -2895,6 +2939,26 @@
           <w:szCs w:val="24"/>
           <w:lang w:val="en-US"/>
         </w:rPr>
+        <w:t xml:space="preserve"> so that the manager can then approve bookings as they are created. The GUI must allow the program to </w:t>
+      </w:r>
+      <w:r>
+        <w:rPr>
+          <w:rFonts w:ascii="Century Gothic" w:hAnsi="Century Gothic"/>
+          <w:sz w:val="24"/>
+          <w:szCs w:val="24"/>
+          <w:highlight w:val="green"/>
+          <w:lang w:val="en-US"/>
+        </w:rPr>
+        <w:t xml:space="preserve">book number of </w:t>
+      </w:r>
+      <w:r>
+        <w:rPr>
+          <w:rFonts w:ascii="Century Gothic" w:hAnsi="Century Gothic"/>
+          <w:sz w:val="24"/>
+          <w:szCs w:val="24"/>
+          <w:highlight w:val="green"/>
+          <w:lang w:val="en-US"/>
+        </w:rPr>
         <w:t>days</w:t>
       </w:r>
       <w:r>
@@ -2902,6 +2966,7 @@
           <w:rFonts w:ascii="Century Gothic" w:hAnsi="Century Gothic"/>
           <w:sz w:val="24"/>
           <w:szCs w:val="24"/>
+          <w:highlight w:val="green"/>
           <w:lang w:val="en-US"/>
         </w:rPr>
         <w:t xml:space="preserve"> (max </w:t>
@@ -2911,6 +2976,7 @@
           <w:rFonts w:ascii="Century Gothic" w:hAnsi="Century Gothic"/>
           <w:sz w:val="24"/>
           <w:szCs w:val="24"/>
+          <w:highlight w:val="green"/>
           <w:lang w:val="en-US"/>
         </w:rPr>
         <w:t>1</w:t>
@@ -2920,6 +2986,7 @@
           <w:rFonts w:ascii="Century Gothic" w:hAnsi="Century Gothic"/>
           <w:sz w:val="24"/>
           <w:szCs w:val="24"/>
+          <w:highlight w:val="green"/>
           <w:lang w:val="en-US"/>
         </w:rPr>
         <w:t>4</w:t>
@@ -2929,6 +2996,7 @@
           <w:rFonts w:ascii="Century Gothic" w:hAnsi="Century Gothic"/>
           <w:sz w:val="24"/>
           <w:szCs w:val="24"/>
+          <w:highlight w:val="green"/>
           <w:lang w:val="en-US"/>
         </w:rPr>
         <w:t xml:space="preserve"> </w:t>
@@ -2938,6 +3006,7 @@
           <w:rFonts w:ascii="Century Gothic" w:hAnsi="Century Gothic"/>
           <w:sz w:val="24"/>
           <w:szCs w:val="24"/>
+          <w:highlight w:val="green"/>
           <w:lang w:val="en-US"/>
         </w:rPr>
         <w:t>days</w:t>
@@ -2947,6 +3016,7 @@
           <w:rFonts w:ascii="Century Gothic" w:hAnsi="Century Gothic"/>
           <w:sz w:val="24"/>
           <w:szCs w:val="24"/>
+          <w:highlight w:val="green"/>
           <w:lang w:val="en-US"/>
         </w:rPr>
         <w:t>)</w:t>
@@ -2976,26 +3046,18 @@
           <w:szCs w:val="24"/>
           <w:lang w:val="en-US"/>
         </w:rPr>
-        <w:t>. Create a text area for the users to add any additional comments.</w:t>
-      </w:r>
-      <w:r>
-        <w:rPr>
-          <w:rFonts w:ascii="Century Gothic" w:hAnsi="Century Gothic"/>
-          <w:sz w:val="24"/>
-          <w:szCs w:val="24"/>
+        <w:t>. C</w:t>
+      </w:r>
+      <w:r>
+        <w:rPr>
+          <w:rFonts w:ascii="Century Gothic" w:hAnsi="Century Gothic"/>
+          <w:sz w:val="24"/>
+          <w:szCs w:val="24"/>
+          <w:highlight w:val="green"/>
           <w:lang w:val="en-US"/>
         </w:rPr>
-        <w:t xml:space="preserve"> The person booking the car must be older than 25 to make a reservation and their age must be also stored in the database.</w:t>
-      </w:r>
-    </w:p>
-    <w:p>
-      <w:pPr>
-        <w:rPr>
-          <w:rFonts w:ascii="Century Gothic" w:hAnsi="Century Gothic"/>
-          <w:sz w:val="24"/>
-          <w:szCs w:val="24"/>
-        </w:rPr>
-      </w:pPr>
+        <w:t>reate a text area for the users to add any additional comments</w:t>
+      </w:r>
       <w:r>
         <w:rPr>
           <w:rFonts w:ascii="Century Gothic" w:hAnsi="Century Gothic"/>
@@ -3003,6 +3065,44 @@
           <w:szCs w:val="24"/>
           <w:lang w:val="en-US"/>
         </w:rPr>
+        <w:t>.</w:t>
+      </w:r>
+      <w:r>
+        <w:rPr>
+          <w:rFonts w:ascii="Century Gothic" w:hAnsi="Century Gothic"/>
+          <w:sz w:val="24"/>
+          <w:szCs w:val="24"/>
+          <w:lang w:val="en-US"/>
+        </w:rPr>
+        <w:t xml:space="preserve"> </w:t>
+      </w:r>
+      <w:r>
+        <w:rPr>
+          <w:rFonts w:ascii="Century Gothic" w:hAnsi="Century Gothic"/>
+          <w:sz w:val="24"/>
+          <w:szCs w:val="24"/>
+          <w:highlight w:val="green"/>
+          <w:lang w:val="en-US"/>
+        </w:rPr>
+        <w:t>The person booking the car must be older than 25 to make a reservation and their age must be also stored in the database.</w:t>
+      </w:r>
+    </w:p>
+    <w:p>
+      <w:pPr>
+        <w:rPr>
+          <w:rFonts w:ascii="Century Gothic" w:hAnsi="Century Gothic"/>
+          <w:sz w:val="24"/>
+          <w:szCs w:val="24"/>
+        </w:rPr>
+      </w:pPr>
+      <w:r>
+        <w:rPr>
+          <w:rFonts w:ascii="Century Gothic" w:hAnsi="Century Gothic"/>
+          <w:sz w:val="24"/>
+          <w:szCs w:val="24"/>
+          <w:highlight w:val="green"/>
+          <w:lang w:val="en-US"/>
+        </w:rPr>
         <w:t xml:space="preserve">The location of this new </w:t>
       </w:r>
       <w:r>
@@ -3010,6 +3110,7 @@
           <w:rFonts w:ascii="Century Gothic" w:hAnsi="Century Gothic"/>
           <w:sz w:val="24"/>
           <w:szCs w:val="24"/>
+          <w:highlight w:val="green"/>
           <w:lang w:val="en-US"/>
         </w:rPr>
         <w:t>business</w:t>
@@ -3019,6 +3120,7 @@
           <w:rFonts w:ascii="Century Gothic" w:hAnsi="Century Gothic"/>
           <w:sz w:val="24"/>
           <w:szCs w:val="24"/>
+          <w:highlight w:val="green"/>
           <w:lang w:val="en-US"/>
         </w:rPr>
         <w:t xml:space="preserve"> is going to be 2 Arthur Street Dunedin and their contact phone number is 03 4775277 and email </w:t>
@@ -3028,6 +3130,7 @@
           <w:rFonts w:ascii="Century Gothic" w:hAnsi="Century Gothic"/>
           <w:sz w:val="24"/>
           <w:szCs w:val="24"/>
+          <w:highlight w:val="green"/>
         </w:rPr>
         <w:t>kiwikars</w:t>
       </w:r>
@@ -3036,6 +3139,7 @@
           <w:rFonts w:ascii="Century Gothic" w:hAnsi="Century Gothic"/>
           <w:sz w:val="24"/>
           <w:szCs w:val="24"/>
+          <w:highlight w:val="green"/>
         </w:rPr>
         <w:t>@gmail.com</w:t>
       </w:r>
@@ -3134,7 +3238,17 @@
           <w:szCs w:val="24"/>
           <w:lang w:val="en-US"/>
         </w:rPr>
-        <w:t xml:space="preserve">be modern and sleek. The GUI should include a header with their logo and contact details in a footer. </w:t>
+        <w:t xml:space="preserve">be modern and sleek. </w:t>
+      </w:r>
+      <w:r>
+        <w:rPr>
+          <w:rFonts w:ascii="Century Gothic" w:hAnsi="Century Gothic"/>
+          <w:sz w:val="24"/>
+          <w:szCs w:val="24"/>
+          <w:highlight w:val="green"/>
+          <w:lang w:val="en-US"/>
+        </w:rPr>
+        <w:t xml:space="preserve">The GUI should include a header with their logo and contact details in a footer. </w:t>
       </w:r>
       <w:r>
         <w:rPr>
@@ -3143,6 +3257,7 @@
           <w:bCs/>
           <w:sz w:val="24"/>
           <w:szCs w:val="24"/>
+          <w:highlight w:val="green"/>
           <w:lang w:val="en-US"/>
         </w:rPr>
         <w:t xml:space="preserve">Ensure the </w:t>
@@ -3154,6 +3269,7 @@
           <w:bCs/>
           <w:sz w:val="24"/>
           <w:szCs w:val="24"/>
+          <w:highlight w:val="green"/>
           <w:lang w:val="en-US"/>
         </w:rPr>
         <w:t>reservation</w:t>
@@ -3165,6 +3281,7 @@
           <w:bCs/>
           <w:sz w:val="24"/>
           <w:szCs w:val="24"/>
+          <w:highlight w:val="green"/>
           <w:lang w:val="en-US"/>
         </w:rPr>
         <w:t xml:space="preserve"> form is mobile / tablet friendly.</w:t>
@@ -3181,13 +3298,15 @@
           <w:rFonts w:ascii="Century Gothic" w:hAnsi="Century Gothic"/>
           <w:sz w:val="24"/>
           <w:szCs w:val="24"/>
-        </w:rPr>
-      </w:pPr>
-      <w:r>
-        <w:rPr>
-          <w:rFonts w:ascii="Century Gothic" w:hAnsi="Century Gothic"/>
-          <w:sz w:val="24"/>
-          <w:szCs w:val="24"/>
+          <w:highlight w:val="green"/>
+        </w:rPr>
+      </w:pPr>
+      <w:r>
+        <w:rPr>
+          <w:rFonts w:ascii="Century Gothic" w:hAnsi="Century Gothic"/>
+          <w:sz w:val="24"/>
+          <w:szCs w:val="24"/>
+          <w:highlight w:val="green"/>
           <w:lang w:val="en-US"/>
         </w:rPr>
         <w:t xml:space="preserve">The GUI should present a summary of their </w:t>
@@ -3197,6 +3316,7 @@
           <w:rFonts w:ascii="Century Gothic" w:hAnsi="Century Gothic"/>
           <w:sz w:val="24"/>
           <w:szCs w:val="24"/>
+          <w:highlight w:val="green"/>
           <w:lang w:val="en-US"/>
         </w:rPr>
         <w:t>reservation</w:t>
@@ -3206,6 +3326,7 @@
           <w:rFonts w:ascii="Century Gothic" w:hAnsi="Century Gothic"/>
           <w:sz w:val="24"/>
           <w:szCs w:val="24"/>
+          <w:highlight w:val="green"/>
           <w:lang w:val="en-US"/>
         </w:rPr>
         <w:t xml:space="preserve"> and output </w:t>
@@ -3215,6 +3336,7 @@
           <w:rFonts w:ascii="Century Gothic" w:hAnsi="Century Gothic"/>
           <w:sz w:val="24"/>
           <w:szCs w:val="24"/>
+          <w:highlight w:val="green"/>
           <w:lang w:val="en-US"/>
         </w:rPr>
         <w:t xml:space="preserve">a </w:t>
@@ -3224,6 +3346,7 @@
           <w:rFonts w:ascii="Century Gothic" w:hAnsi="Century Gothic"/>
           <w:sz w:val="24"/>
           <w:szCs w:val="24"/>
+          <w:highlight w:val="green"/>
           <w:lang w:val="en-US"/>
         </w:rPr>
         <w:t>pop up</w:t>
@@ -3233,6 +3356,7 @@
           <w:rFonts w:ascii="Century Gothic" w:hAnsi="Century Gothic"/>
           <w:sz w:val="24"/>
           <w:szCs w:val="24"/>
+          <w:highlight w:val="green"/>
           <w:lang w:val="en-US"/>
         </w:rPr>
         <w:t xml:space="preserve"> confirmation</w:t>
@@ -3242,6 +3366,7 @@
           <w:rFonts w:ascii="Century Gothic" w:hAnsi="Century Gothic"/>
           <w:sz w:val="24"/>
           <w:szCs w:val="24"/>
+          <w:highlight w:val="green"/>
           <w:lang w:val="en-US"/>
         </w:rPr>
         <w:t xml:space="preserve"> once the </w:t>
@@ -3251,6 +3376,7 @@
           <w:rFonts w:ascii="Century Gothic" w:hAnsi="Century Gothic"/>
           <w:sz w:val="24"/>
           <w:szCs w:val="24"/>
+          <w:highlight w:val="green"/>
           <w:lang w:val="en-US"/>
         </w:rPr>
         <w:t>reservation</w:t>
@@ -3260,6 +3386,7 @@
           <w:rFonts w:ascii="Century Gothic" w:hAnsi="Century Gothic"/>
           <w:sz w:val="24"/>
           <w:szCs w:val="24"/>
+          <w:highlight w:val="green"/>
           <w:lang w:val="en-US"/>
         </w:rPr>
         <w:t xml:space="preserve"> has </w:t>
@@ -3269,6 +3396,7 @@
           <w:rFonts w:ascii="Century Gothic" w:hAnsi="Century Gothic"/>
           <w:sz w:val="24"/>
           <w:szCs w:val="24"/>
+          <w:highlight w:val="green"/>
           <w:lang w:val="en-US"/>
         </w:rPr>
         <w:t xml:space="preserve">submitted and reminds </w:t>
@@ -3278,6 +3406,7 @@
           <w:rFonts w:ascii="Century Gothic" w:hAnsi="Century Gothic"/>
           <w:sz w:val="24"/>
           <w:szCs w:val="24"/>
+          <w:highlight w:val="green"/>
           <w:lang w:val="en-US"/>
         </w:rPr>
         <w:t>them,</w:t>
@@ -3287,6 +3416,7 @@
           <w:rFonts w:ascii="Century Gothic" w:hAnsi="Century Gothic"/>
           <w:sz w:val="24"/>
           <w:szCs w:val="24"/>
+          <w:highlight w:val="green"/>
           <w:lang w:val="en-US"/>
         </w:rPr>
         <w:t xml:space="preserve"> they will receive on confirmation email, once confirmed.</w:t>
@@ -3326,14 +3456,16 @@
           <w:b/>
           <w:sz w:val="24"/>
           <w:szCs w:val="24"/>
-        </w:rPr>
-      </w:pPr>
-      <w:r>
-        <w:rPr>
-          <w:rFonts w:ascii="Century Gothic" w:hAnsi="Century Gothic"/>
-          <w:b/>
-          <w:sz w:val="24"/>
-          <w:szCs w:val="24"/>
+          <w:highlight w:val="green"/>
+        </w:rPr>
+      </w:pPr>
+      <w:r>
+        <w:rPr>
+          <w:rFonts w:ascii="Century Gothic" w:hAnsi="Century Gothic"/>
+          <w:b/>
+          <w:sz w:val="24"/>
+          <w:szCs w:val="24"/>
+          <w:highlight w:val="green"/>
         </w:rPr>
         <w:t xml:space="preserve">The </w:t>
       </w:r>
@@ -3343,6 +3475,7 @@
           <w:b/>
           <w:sz w:val="24"/>
           <w:szCs w:val="24"/>
+          <w:highlight w:val="green"/>
         </w:rPr>
         <w:t xml:space="preserve">Programs </w:t>
       </w:r>
@@ -3352,6 +3485,7 @@
           <w:b/>
           <w:sz w:val="24"/>
           <w:szCs w:val="24"/>
+          <w:highlight w:val="green"/>
         </w:rPr>
         <w:t xml:space="preserve">Specifications </w:t>
       </w:r>
@@ -3367,13 +3501,15 @@
           <w:rFonts w:ascii="Century Gothic" w:hAnsi="Century Gothic"/>
           <w:sz w:val="24"/>
           <w:szCs w:val="24"/>
-        </w:rPr>
-      </w:pPr>
-      <w:r>
-        <w:rPr>
-          <w:rFonts w:ascii="Century Gothic" w:hAnsi="Century Gothic"/>
-          <w:sz w:val="24"/>
-          <w:szCs w:val="24"/>
+          <w:highlight w:val="green"/>
+        </w:rPr>
+      </w:pPr>
+      <w:r>
+        <w:rPr>
+          <w:rFonts w:ascii="Century Gothic" w:hAnsi="Century Gothic"/>
+          <w:sz w:val="24"/>
+          <w:szCs w:val="24"/>
+          <w:highlight w:val="green"/>
         </w:rPr>
         <w:t xml:space="preserve">The </w:t>
       </w:r>
@@ -3382,6 +3518,7 @@
           <w:rFonts w:ascii="Century Gothic" w:hAnsi="Century Gothic"/>
           <w:sz w:val="24"/>
           <w:szCs w:val="24"/>
+          <w:highlight w:val="green"/>
         </w:rPr>
         <w:t>top of the page</w:t>
       </w:r>
@@ -3390,6 +3527,7 @@
           <w:rFonts w:ascii="Century Gothic" w:hAnsi="Century Gothic"/>
           <w:sz w:val="24"/>
           <w:szCs w:val="24"/>
+          <w:highlight w:val="green"/>
         </w:rPr>
         <w:t xml:space="preserve"> must </w:t>
       </w:r>
@@ -3398,6 +3536,7 @@
           <w:rFonts w:ascii="Century Gothic" w:hAnsi="Century Gothic"/>
           <w:sz w:val="24"/>
           <w:szCs w:val="24"/>
+          <w:highlight w:val="green"/>
         </w:rPr>
         <w:t>contain their Company name and</w:t>
       </w:r>
@@ -3406,6 +3545,7 @@
           <w:rFonts w:ascii="Century Gothic" w:hAnsi="Century Gothic"/>
           <w:sz w:val="24"/>
           <w:szCs w:val="24"/>
+          <w:highlight w:val="green"/>
         </w:rPr>
         <w:t xml:space="preserve"> logo heading</w:t>
       </w:r>
@@ -3414,6 +3554,7 @@
           <w:rFonts w:ascii="Century Gothic" w:hAnsi="Century Gothic"/>
           <w:sz w:val="24"/>
           <w:szCs w:val="24"/>
+          <w:highlight w:val="green"/>
         </w:rPr>
         <w:t xml:space="preserve"> </w:t>
       </w:r>
@@ -3429,13 +3570,15 @@
           <w:rFonts w:ascii="Century Gothic" w:hAnsi="Century Gothic"/>
           <w:sz w:val="24"/>
           <w:szCs w:val="24"/>
-        </w:rPr>
-      </w:pPr>
-      <w:r>
-        <w:rPr>
-          <w:rFonts w:ascii="Century Gothic" w:hAnsi="Century Gothic"/>
-          <w:sz w:val="24"/>
-          <w:szCs w:val="24"/>
+          <w:highlight w:val="green"/>
+        </w:rPr>
+      </w:pPr>
+      <w:r>
+        <w:rPr>
+          <w:rFonts w:ascii="Century Gothic" w:hAnsi="Century Gothic"/>
+          <w:sz w:val="24"/>
+          <w:szCs w:val="24"/>
+          <w:highlight w:val="green"/>
         </w:rPr>
         <w:t>A</w:t>
       </w:r>
@@ -3444,6 +3587,7 @@
           <w:rFonts w:ascii="Century Gothic" w:hAnsi="Century Gothic"/>
           <w:sz w:val="24"/>
           <w:szCs w:val="24"/>
+          <w:highlight w:val="green"/>
         </w:rPr>
         <w:t xml:space="preserve"> footer containing </w:t>
       </w:r>
@@ -3452,6 +3596,7 @@
           <w:rFonts w:ascii="Century Gothic" w:hAnsi="Century Gothic"/>
           <w:sz w:val="24"/>
           <w:szCs w:val="24"/>
+          <w:highlight w:val="green"/>
         </w:rPr>
         <w:t xml:space="preserve">their </w:t>
       </w:r>
@@ -3460,6 +3605,7 @@
           <w:rFonts w:ascii="Century Gothic" w:hAnsi="Century Gothic"/>
           <w:sz w:val="24"/>
           <w:szCs w:val="24"/>
+          <w:highlight w:val="green"/>
         </w:rPr>
         <w:t>contact details</w:t>
       </w:r>
@@ -3475,13 +3621,15 @@
           <w:rFonts w:ascii="Century Gothic" w:hAnsi="Century Gothic"/>
           <w:sz w:val="24"/>
           <w:szCs w:val="24"/>
-        </w:rPr>
-      </w:pPr>
-      <w:r>
-        <w:rPr>
-          <w:rFonts w:ascii="Century Gothic" w:hAnsi="Century Gothic"/>
-          <w:sz w:val="24"/>
-          <w:szCs w:val="24"/>
+          <w:highlight w:val="green"/>
+        </w:rPr>
+      </w:pPr>
+      <w:r>
+        <w:rPr>
+          <w:rFonts w:ascii="Century Gothic" w:hAnsi="Century Gothic"/>
+          <w:sz w:val="24"/>
+          <w:szCs w:val="24"/>
+          <w:highlight w:val="green"/>
         </w:rPr>
         <w:lastRenderedPageBreak/>
         <w:t xml:space="preserve">The </w:t>
@@ -3491,6 +3639,7 @@
           <w:rFonts w:ascii="Century Gothic" w:hAnsi="Century Gothic"/>
           <w:sz w:val="24"/>
           <w:szCs w:val="24"/>
+          <w:highlight w:val="green"/>
         </w:rPr>
         <w:t xml:space="preserve">GUI should clearly display </w:t>
       </w:r>
@@ -3499,6 +3648,7 @@
           <w:rFonts w:ascii="Century Gothic" w:hAnsi="Century Gothic"/>
           <w:sz w:val="24"/>
           <w:szCs w:val="24"/>
+          <w:highlight w:val="green"/>
         </w:rPr>
         <w:t xml:space="preserve">each of </w:t>
       </w:r>
@@ -3507,6 +3657,7 @@
           <w:rFonts w:ascii="Century Gothic" w:hAnsi="Century Gothic"/>
           <w:sz w:val="24"/>
           <w:szCs w:val="24"/>
+          <w:highlight w:val="green"/>
         </w:rPr>
         <w:t xml:space="preserve">the </w:t>
       </w:r>
@@ -3515,6 +3666,7 @@
           <w:rFonts w:ascii="Century Gothic" w:hAnsi="Century Gothic"/>
           <w:sz w:val="24"/>
           <w:szCs w:val="24"/>
+          <w:highlight w:val="green"/>
         </w:rPr>
         <w:t>vehicles</w:t>
       </w:r>
@@ -3523,6 +3675,7 @@
           <w:rFonts w:ascii="Century Gothic" w:hAnsi="Century Gothic"/>
           <w:sz w:val="24"/>
           <w:szCs w:val="24"/>
+          <w:highlight w:val="green"/>
         </w:rPr>
         <w:t xml:space="preserve"> with a photo, </w:t>
       </w:r>
@@ -3531,6 +3684,7 @@
           <w:rFonts w:ascii="Century Gothic" w:hAnsi="Century Gothic"/>
           <w:sz w:val="24"/>
           <w:szCs w:val="24"/>
+          <w:highlight w:val="green"/>
         </w:rPr>
         <w:t xml:space="preserve">daily hire </w:t>
       </w:r>
@@ -3539,6 +3693,7 @@
           <w:rFonts w:ascii="Century Gothic" w:hAnsi="Century Gothic"/>
           <w:sz w:val="24"/>
           <w:szCs w:val="24"/>
+          <w:highlight w:val="green"/>
         </w:rPr>
         <w:t xml:space="preserve">price and </w:t>
       </w:r>
@@ -3547,6 +3702,7 @@
           <w:rFonts w:ascii="Century Gothic" w:hAnsi="Century Gothic"/>
           <w:sz w:val="24"/>
           <w:szCs w:val="24"/>
+          <w:highlight w:val="green"/>
         </w:rPr>
         <w:t xml:space="preserve">their corresponding </w:t>
       </w:r>
@@ -3555,6 +3711,7 @@
           <w:rFonts w:ascii="Century Gothic" w:hAnsi="Century Gothic"/>
           <w:sz w:val="24"/>
           <w:szCs w:val="24"/>
+          <w:highlight w:val="green"/>
         </w:rPr>
         <w:t>description</w:t>
       </w:r>
@@ -3570,13 +3727,15 @@
           <w:rFonts w:ascii="Century Gothic" w:hAnsi="Century Gothic"/>
           <w:sz w:val="24"/>
           <w:szCs w:val="24"/>
-        </w:rPr>
-      </w:pPr>
-      <w:r>
-        <w:rPr>
-          <w:rFonts w:ascii="Century Gothic" w:hAnsi="Century Gothic"/>
-          <w:sz w:val="24"/>
-          <w:szCs w:val="24"/>
+          <w:highlight w:val="green"/>
+        </w:rPr>
+      </w:pPr>
+      <w:r>
+        <w:rPr>
+          <w:rFonts w:ascii="Century Gothic" w:hAnsi="Century Gothic"/>
+          <w:sz w:val="24"/>
+          <w:szCs w:val="24"/>
+          <w:highlight w:val="green"/>
         </w:rPr>
         <w:t>The user should</w:t>
       </w:r>
@@ -3585,6 +3744,7 @@
           <w:rFonts w:ascii="Century Gothic" w:hAnsi="Century Gothic"/>
           <w:sz w:val="24"/>
           <w:szCs w:val="24"/>
+          <w:highlight w:val="green"/>
         </w:rPr>
         <w:t xml:space="preserve"> then</w:t>
       </w:r>
@@ -3593,6 +3753,7 @@
           <w:rFonts w:ascii="Century Gothic" w:hAnsi="Century Gothic"/>
           <w:sz w:val="24"/>
           <w:szCs w:val="24"/>
+          <w:highlight w:val="green"/>
         </w:rPr>
         <w:t xml:space="preserve"> be allowed to select </w:t>
       </w:r>
@@ -3601,6 +3762,7 @@
           <w:rFonts w:ascii="Century Gothic" w:hAnsi="Century Gothic"/>
           <w:sz w:val="24"/>
           <w:szCs w:val="24"/>
+          <w:highlight w:val="green"/>
         </w:rPr>
         <w:t>a vehicle</w:t>
       </w:r>
@@ -3616,13 +3778,15 @@
           <w:rFonts w:ascii="Century Gothic" w:hAnsi="Century Gothic"/>
           <w:sz w:val="24"/>
           <w:szCs w:val="24"/>
-        </w:rPr>
-      </w:pPr>
-      <w:r>
-        <w:rPr>
-          <w:rFonts w:ascii="Century Gothic" w:hAnsi="Century Gothic"/>
-          <w:sz w:val="24"/>
-          <w:szCs w:val="24"/>
+          <w:highlight w:val="green"/>
+        </w:rPr>
+      </w:pPr>
+      <w:r>
+        <w:rPr>
+          <w:rFonts w:ascii="Century Gothic" w:hAnsi="Century Gothic"/>
+          <w:sz w:val="24"/>
+          <w:szCs w:val="24"/>
+          <w:highlight w:val="green"/>
         </w:rPr>
         <w:t>Allow users to select from extra options (listed above)</w:t>
       </w:r>
@@ -3638,13 +3802,15 @@
           <w:rFonts w:ascii="Century Gothic" w:hAnsi="Century Gothic"/>
           <w:sz w:val="24"/>
           <w:szCs w:val="24"/>
-        </w:rPr>
-      </w:pPr>
-      <w:r>
-        <w:rPr>
-          <w:rFonts w:ascii="Century Gothic" w:hAnsi="Century Gothic"/>
-          <w:sz w:val="24"/>
-          <w:szCs w:val="24"/>
+          <w:highlight w:val="green"/>
+        </w:rPr>
+      </w:pPr>
+      <w:r>
+        <w:rPr>
+          <w:rFonts w:ascii="Century Gothic" w:hAnsi="Century Gothic"/>
+          <w:sz w:val="24"/>
+          <w:szCs w:val="24"/>
+          <w:highlight w:val="green"/>
         </w:rPr>
         <w:t>Select</w:t>
       </w:r>
@@ -3653,6 +3819,7 @@
           <w:rFonts w:ascii="Century Gothic" w:hAnsi="Century Gothic"/>
           <w:sz w:val="24"/>
           <w:szCs w:val="24"/>
+          <w:highlight w:val="green"/>
         </w:rPr>
         <w:t xml:space="preserve"> their number of</w:t>
       </w:r>
@@ -3661,6 +3828,7 @@
           <w:rFonts w:ascii="Century Gothic" w:hAnsi="Century Gothic"/>
           <w:sz w:val="24"/>
           <w:szCs w:val="24"/>
+          <w:highlight w:val="green"/>
         </w:rPr>
         <w:t xml:space="preserve"> days</w:t>
       </w:r>
@@ -3669,6 +3837,7 @@
           <w:rFonts w:ascii="Century Gothic" w:hAnsi="Century Gothic"/>
           <w:sz w:val="24"/>
           <w:szCs w:val="24"/>
+          <w:highlight w:val="green"/>
         </w:rPr>
         <w:t xml:space="preserve"> – </w:t>
       </w:r>
@@ -3677,6 +3846,7 @@
           <w:rFonts w:ascii="Century Gothic" w:hAnsi="Century Gothic"/>
           <w:sz w:val="24"/>
           <w:szCs w:val="24"/>
+          <w:highlight w:val="green"/>
         </w:rPr>
         <w:t xml:space="preserve">number </w:t>
       </w:r>
@@ -3685,6 +3855,7 @@
           <w:rFonts w:ascii="Century Gothic" w:hAnsi="Century Gothic"/>
           <w:sz w:val="24"/>
           <w:szCs w:val="24"/>
+          <w:highlight w:val="green"/>
         </w:rPr>
         <w:t>input</w:t>
       </w:r>
@@ -3693,6 +3864,7 @@
           <w:rFonts w:ascii="Century Gothic" w:hAnsi="Century Gothic"/>
           <w:sz w:val="24"/>
           <w:szCs w:val="24"/>
+          <w:highlight w:val="green"/>
         </w:rPr>
         <w:t xml:space="preserve"> (max </w:t>
       </w:r>
@@ -3701,6 +3873,7 @@
           <w:rFonts w:ascii="Century Gothic" w:hAnsi="Century Gothic"/>
           <w:sz w:val="24"/>
           <w:szCs w:val="24"/>
+          <w:highlight w:val="green"/>
         </w:rPr>
         <w:t>14</w:t>
       </w:r>
@@ -3709,6 +3882,7 @@
           <w:rFonts w:ascii="Century Gothic" w:hAnsi="Century Gothic"/>
           <w:sz w:val="24"/>
           <w:szCs w:val="24"/>
+          <w:highlight w:val="green"/>
         </w:rPr>
         <w:t>)</w:t>
       </w:r>
@@ -3724,13 +3898,15 @@
           <w:rFonts w:ascii="Century Gothic" w:hAnsi="Century Gothic"/>
           <w:sz w:val="24"/>
           <w:szCs w:val="24"/>
-        </w:rPr>
-      </w:pPr>
-      <w:r>
-        <w:rPr>
-          <w:rFonts w:ascii="Century Gothic" w:hAnsi="Century Gothic"/>
-          <w:sz w:val="24"/>
-          <w:szCs w:val="24"/>
+          <w:highlight w:val="green"/>
+        </w:rPr>
+      </w:pPr>
+      <w:r>
+        <w:rPr>
+          <w:rFonts w:ascii="Century Gothic" w:hAnsi="Century Gothic"/>
+          <w:sz w:val="24"/>
+          <w:szCs w:val="24"/>
+          <w:highlight w:val="green"/>
         </w:rPr>
         <w:t>Pick up date</w:t>
       </w:r>
@@ -3739,6 +3915,7 @@
           <w:rFonts w:ascii="Century Gothic" w:hAnsi="Century Gothic"/>
           <w:sz w:val="24"/>
           <w:szCs w:val="24"/>
+          <w:highlight w:val="green"/>
         </w:rPr>
         <w:t xml:space="preserve"> – date input</w:t>
       </w:r>
@@ -3747,6 +3924,7 @@
           <w:rFonts w:ascii="Century Gothic" w:hAnsi="Century Gothic"/>
           <w:sz w:val="24"/>
           <w:szCs w:val="24"/>
+          <w:highlight w:val="green"/>
         </w:rPr>
         <w:t xml:space="preserve">   </w:t>
       </w:r>
@@ -3762,13 +3940,15 @@
           <w:rFonts w:ascii="Century Gothic" w:hAnsi="Century Gothic"/>
           <w:sz w:val="24"/>
           <w:szCs w:val="24"/>
-        </w:rPr>
-      </w:pPr>
-      <w:r>
-        <w:rPr>
-          <w:rFonts w:ascii="Century Gothic" w:hAnsi="Century Gothic"/>
-          <w:sz w:val="24"/>
-          <w:szCs w:val="24"/>
+          <w:highlight w:val="green"/>
+        </w:rPr>
+      </w:pPr>
+      <w:r>
+        <w:rPr>
+          <w:rFonts w:ascii="Century Gothic" w:hAnsi="Century Gothic"/>
+          <w:sz w:val="24"/>
+          <w:szCs w:val="24"/>
+          <w:highlight w:val="green"/>
         </w:rPr>
         <w:t xml:space="preserve">A </w:t>
       </w:r>
@@ -3777,6 +3957,7 @@
           <w:rFonts w:ascii="Century Gothic" w:hAnsi="Century Gothic"/>
           <w:sz w:val="24"/>
           <w:szCs w:val="24"/>
+          <w:highlight w:val="green"/>
         </w:rPr>
         <w:t>reservation</w:t>
       </w:r>
@@ -3785,6 +3966,7 @@
           <w:rFonts w:ascii="Century Gothic" w:hAnsi="Century Gothic"/>
           <w:sz w:val="24"/>
           <w:szCs w:val="24"/>
+          <w:highlight w:val="green"/>
         </w:rPr>
         <w:t xml:space="preserve"> summary </w:t>
       </w:r>
@@ -3793,6 +3975,7 @@
           <w:rFonts w:ascii="Century Gothic" w:hAnsi="Century Gothic"/>
           <w:sz w:val="24"/>
           <w:szCs w:val="24"/>
+          <w:highlight w:val="green"/>
         </w:rPr>
         <w:t>which outputs the detail of their reservation with an itemised breakdown of the total cost.</w:t>
       </w:r>
@@ -3804,14 +3987,16 @@
           <w:b/>
           <w:sz w:val="24"/>
           <w:szCs w:val="24"/>
-        </w:rPr>
-      </w:pPr>
-      <w:r>
-        <w:rPr>
-          <w:rFonts w:ascii="Century Gothic" w:hAnsi="Century Gothic"/>
-          <w:b/>
-          <w:sz w:val="24"/>
-          <w:szCs w:val="24"/>
+          <w:highlight w:val="green"/>
+        </w:rPr>
+      </w:pPr>
+      <w:r>
+        <w:rPr>
+          <w:rFonts w:ascii="Century Gothic" w:hAnsi="Century Gothic"/>
+          <w:b/>
+          <w:sz w:val="24"/>
+          <w:szCs w:val="24"/>
+          <w:highlight w:val="green"/>
         </w:rPr>
         <w:t>Once the user has selected their vehicle, allow them to add in their details</w:t>
       </w:r>
@@ -3828,14 +4013,16 @@
           <w:b/>
           <w:sz w:val="24"/>
           <w:szCs w:val="24"/>
-        </w:rPr>
-      </w:pPr>
-      <w:r>
-        <w:rPr>
-          <w:rFonts w:ascii="Century Gothic" w:hAnsi="Century Gothic"/>
-          <w:b/>
-          <w:sz w:val="24"/>
-          <w:szCs w:val="24"/>
+          <w:highlight w:val="green"/>
+        </w:rPr>
+      </w:pPr>
+      <w:r>
+        <w:rPr>
+          <w:rFonts w:ascii="Century Gothic" w:hAnsi="Century Gothic"/>
+          <w:b/>
+          <w:sz w:val="24"/>
+          <w:szCs w:val="24"/>
+          <w:highlight w:val="green"/>
         </w:rPr>
         <w:t>First name</w:t>
       </w:r>
@@ -3852,27 +4039,18 @@
           <w:b/>
           <w:sz w:val="24"/>
           <w:szCs w:val="24"/>
-        </w:rPr>
-      </w:pPr>
-      <w:r>
-        <w:rPr>
-          <w:rFonts w:ascii="Century Gothic" w:hAnsi="Century Gothic"/>
-          <w:b/>
-          <w:sz w:val="24"/>
-          <w:szCs w:val="24"/>
-        </w:rPr>
-        <w:t>Last name</w:t>
-      </w:r>
-      <w:bookmarkStart w:id="2" w:name="_GoBack"/>
-      <w:bookmarkEnd w:id="2"/>
-      <w:r>
-        <w:rPr>
-          <w:rFonts w:ascii="Century Gothic" w:hAnsi="Century Gothic"/>
-          <w:b/>
-          <w:sz w:val="24"/>
-          <w:szCs w:val="24"/>
-        </w:rPr>
-        <w:t xml:space="preserve"> </w:t>
+          <w:highlight w:val="green"/>
+        </w:rPr>
+      </w:pPr>
+      <w:r>
+        <w:rPr>
+          <w:rFonts w:ascii="Century Gothic" w:hAnsi="Century Gothic"/>
+          <w:b/>
+          <w:sz w:val="24"/>
+          <w:szCs w:val="24"/>
+          <w:highlight w:val="green"/>
+        </w:rPr>
+        <w:t xml:space="preserve">Last name </w:t>
       </w:r>
     </w:p>
     <w:p>
@@ -3887,14 +4065,16 @@
           <w:b/>
           <w:sz w:val="24"/>
           <w:szCs w:val="24"/>
-        </w:rPr>
-      </w:pPr>
-      <w:r>
-        <w:rPr>
-          <w:rFonts w:ascii="Century Gothic" w:hAnsi="Century Gothic"/>
-          <w:b/>
-          <w:sz w:val="24"/>
-          <w:szCs w:val="24"/>
+          <w:highlight w:val="green"/>
+        </w:rPr>
+      </w:pPr>
+      <w:r>
+        <w:rPr>
+          <w:rFonts w:ascii="Century Gothic" w:hAnsi="Century Gothic"/>
+          <w:b/>
+          <w:sz w:val="24"/>
+          <w:szCs w:val="24"/>
+          <w:highlight w:val="green"/>
         </w:rPr>
         <w:t>Age (if they are younger than 25, they cannot make a reservation)</w:t>
       </w:r>
@@ -3911,14 +4091,16 @@
           <w:b/>
           <w:sz w:val="24"/>
           <w:szCs w:val="24"/>
-        </w:rPr>
-      </w:pPr>
-      <w:r>
-        <w:rPr>
-          <w:rFonts w:ascii="Century Gothic" w:hAnsi="Century Gothic"/>
-          <w:b/>
-          <w:sz w:val="24"/>
-          <w:szCs w:val="24"/>
+          <w:highlight w:val="green"/>
+        </w:rPr>
+      </w:pPr>
+      <w:r>
+        <w:rPr>
+          <w:rFonts w:ascii="Century Gothic" w:hAnsi="Century Gothic"/>
+          <w:b/>
+          <w:sz w:val="24"/>
+          <w:szCs w:val="24"/>
+          <w:highlight w:val="green"/>
         </w:rPr>
         <w:t>Cell phone number</w:t>
       </w:r>
@@ -3935,14 +4117,16 @@
           <w:b/>
           <w:sz w:val="24"/>
           <w:szCs w:val="24"/>
-        </w:rPr>
-      </w:pPr>
-      <w:r>
-        <w:rPr>
-          <w:rFonts w:ascii="Century Gothic" w:hAnsi="Century Gothic"/>
-          <w:b/>
-          <w:sz w:val="24"/>
-          <w:szCs w:val="24"/>
+          <w:highlight w:val="green"/>
+        </w:rPr>
+      </w:pPr>
+      <w:r>
+        <w:rPr>
+          <w:rFonts w:ascii="Century Gothic" w:hAnsi="Century Gothic"/>
+          <w:b/>
+          <w:sz w:val="24"/>
+          <w:szCs w:val="24"/>
+          <w:highlight w:val="green"/>
         </w:rPr>
         <w:t>Email address</w:t>
       </w:r>
@@ -3958,15 +4142,17 @@
           <w:rFonts w:ascii="Century Gothic" w:hAnsi="Century Gothic"/>
           <w:sz w:val="24"/>
           <w:szCs w:val="24"/>
-        </w:rPr>
-      </w:pPr>
-    </w:p>
-    <w:p>
-      <w:pPr>
-        <w:rPr>
-          <w:rFonts w:ascii="Century Gothic" w:hAnsi="Century Gothic"/>
-          <w:sz w:val="24"/>
-          <w:szCs w:val="24"/>
+          <w:highlight w:val="green"/>
+        </w:rPr>
+      </w:pPr>
+    </w:p>
+    <w:p>
+      <w:pPr>
+        <w:rPr>
+          <w:rFonts w:ascii="Century Gothic" w:hAnsi="Century Gothic"/>
+          <w:sz w:val="24"/>
+          <w:szCs w:val="24"/>
+          <w:highlight w:val="green"/>
         </w:rPr>
       </w:pPr>
     </w:p>
@@ -3982,6 +4168,7 @@
           <w:rFonts w:ascii="Century Gothic" w:hAnsi="Century Gothic"/>
           <w:sz w:val="24"/>
           <w:szCs w:val="24"/>
+          <w:highlight w:val="green"/>
         </w:rPr>
       </w:pPr>
       <w:r>
@@ -3991,6 +4178,7 @@
           <w:color w:val="333333"/>
           <w:sz w:val="24"/>
           <w:szCs w:val="24"/>
+          <w:highlight w:val="green"/>
           <w:shd w:val="clear" w:color="auto" w:fill="FFFFFF"/>
         </w:rPr>
         <w:t xml:space="preserve">A checkbox that the user must tick to ensure they agree to our Terms and Conditions before proceeding </w:t>
@@ -4002,6 +4190,7 @@
           <w:color w:val="333333"/>
           <w:sz w:val="24"/>
           <w:szCs w:val="24"/>
+          <w:highlight w:val="green"/>
           <w:shd w:val="clear" w:color="auto" w:fill="FFFFFF"/>
         </w:rPr>
         <w:t>to</w:t>
@@ -4013,6 +4202,7 @@
           <w:color w:val="333333"/>
           <w:sz w:val="24"/>
           <w:szCs w:val="24"/>
+          <w:highlight w:val="green"/>
           <w:shd w:val="clear" w:color="auto" w:fill="FFFFFF"/>
         </w:rPr>
         <w:t xml:space="preserve"> a button</w:t>
@@ -4024,6 +4214,7 @@
           <w:color w:val="333333"/>
           <w:sz w:val="24"/>
           <w:szCs w:val="24"/>
+          <w:highlight w:val="green"/>
           <w:shd w:val="clear" w:color="auto" w:fill="FFFFFF"/>
         </w:rPr>
         <w:t xml:space="preserve"> confirm</w:t>
@@ -4035,6 +4226,7 @@
           <w:color w:val="333333"/>
           <w:sz w:val="24"/>
           <w:szCs w:val="24"/>
+          <w:highlight w:val="green"/>
           <w:shd w:val="clear" w:color="auto" w:fill="FFFFFF"/>
         </w:rPr>
         <w:t xml:space="preserve">ing their </w:t>
@@ -4046,6 +4238,7 @@
           <w:color w:val="333333"/>
           <w:sz w:val="24"/>
           <w:szCs w:val="24"/>
+          <w:highlight w:val="green"/>
           <w:shd w:val="clear" w:color="auto" w:fill="FFFFFF"/>
         </w:rPr>
         <w:t>reservation</w:t>
@@ -4057,6 +4250,7 @@
           <w:color w:val="333333"/>
           <w:sz w:val="24"/>
           <w:szCs w:val="24"/>
+          <w:highlight w:val="green"/>
           <w:shd w:val="clear" w:color="auto" w:fill="FFFFFF"/>
         </w:rPr>
         <w:t xml:space="preserve"> and then output the pop up message.</w:t>
@@ -4069,6 +4263,7 @@
           <w:rFonts w:ascii="Century Gothic" w:hAnsi="Century Gothic"/>
           <w:sz w:val="24"/>
           <w:szCs w:val="24"/>
+          <w:highlight w:val="green"/>
         </w:rPr>
       </w:pPr>
     </w:p>
@@ -4083,13 +4278,15 @@
           <w:rFonts w:ascii="Century Gothic" w:hAnsi="Century Gothic"/>
           <w:sz w:val="24"/>
           <w:szCs w:val="24"/>
-        </w:rPr>
-      </w:pPr>
-      <w:r>
-        <w:rPr>
-          <w:rFonts w:ascii="Century Gothic" w:hAnsi="Century Gothic"/>
-          <w:sz w:val="24"/>
-          <w:szCs w:val="24"/>
+          <w:highlight w:val="green"/>
+        </w:rPr>
+      </w:pPr>
+      <w:r>
+        <w:rPr>
+          <w:rFonts w:ascii="Century Gothic" w:hAnsi="Century Gothic"/>
+          <w:sz w:val="24"/>
+          <w:szCs w:val="24"/>
+          <w:highlight w:val="green"/>
         </w:rPr>
         <w:t xml:space="preserve">The program must store all of the booking details to a real time </w:t>
       </w:r>
@@ -4098,6 +4295,7 @@
           <w:rFonts w:ascii="Century Gothic" w:hAnsi="Century Gothic"/>
           <w:sz w:val="24"/>
           <w:szCs w:val="24"/>
+          <w:highlight w:val="green"/>
         </w:rPr>
         <w:t>Firebase</w:t>
       </w:r>
@@ -4106,6 +4304,7 @@
           <w:rFonts w:ascii="Century Gothic" w:hAnsi="Century Gothic"/>
           <w:sz w:val="24"/>
           <w:szCs w:val="24"/>
+          <w:highlight w:val="green"/>
         </w:rPr>
         <w:t xml:space="preserve"> database </w:t>
       </w:r>
@@ -6489,7 +6688,7 @@
           <w:rPr>
             <w:noProof/>
           </w:rPr>
-          <w:t>8</w:t>
+          <w:t>5</w:t>
         </w:r>
         <w:r>
           <w:rPr>

</xml_diff>